<commit_message>
added script with code to generate images with gans
</commit_message>
<xml_diff>
--- a/docu.docx
+++ b/docu.docx
@@ -1473,7 +1473,7 @@
         </w:rPr>
         <w:lastRenderedPageBreak/>
         <w:drawing>
-          <wp:inline distT="0" distB="0" distL="0" distR="0" wp14:anchorId="7C516F63" wp14:editId="41375926">
+          <wp:inline distT="0" distB="0" distL="0" distR="0" wp14:anchorId="7C516F63" wp14:editId="4148D13B">
             <wp:extent cx="2574640" cy="2438400"/>
             <wp:effectExtent l="0" t="0" r="0" b="0"/>
             <wp:docPr id="927861274" name="Imagen 1" descr="The output of two models is presented. One model generates images of dogs of similar breed and pose, demonstrating poor coverage. The other one generates diverse images of dogs in diverse poses and situations, demonstrating much better coverage"/>
@@ -14822,6 +14822,1720 @@
         <w:t>.</w:t>
       </w:r>
     </w:p>
+    <w:p>
+      <w:pPr>
+        <w:jc w:val="both"/>
+      </w:pPr>
+    </w:p>
+    <w:p>
+      <w:pPr>
+        <w:pStyle w:val="Ttulo2"/>
+      </w:pPr>
+      <w:proofErr w:type="spellStart"/>
+      <w:r>
+        <w:t>GANs</w:t>
+      </w:r>
+      <w:proofErr w:type="spellEnd"/>
+      <w:r>
+        <w:t xml:space="preserve"> </w:t>
+      </w:r>
+      <w:proofErr w:type="spellStart"/>
+      <w:r>
+        <w:t>Are</w:t>
+      </w:r>
+      <w:proofErr w:type="spellEnd"/>
+      <w:r>
+        <w:t xml:space="preserve"> </w:t>
+      </w:r>
+      <w:proofErr w:type="spellStart"/>
+      <w:r>
+        <w:t>Tricky</w:t>
+      </w:r>
+      <w:proofErr w:type="spellEnd"/>
+      <w:r>
+        <w:t xml:space="preserve"> To </w:t>
+      </w:r>
+      <w:proofErr w:type="spellStart"/>
+      <w:r>
+        <w:t>Train</w:t>
+      </w:r>
+      <w:proofErr w:type="spellEnd"/>
+    </w:p>
+    <w:p>
+      <w:pPr>
+        <w:pStyle w:val="Prrafodelista"/>
+        <w:numPr>
+          <w:ilvl w:val="0"/>
+          <w:numId w:val="14"/>
+        </w:numPr>
+        <w:jc w:val="both"/>
+      </w:pPr>
+      <w:proofErr w:type="spellStart"/>
+      <w:r>
+        <w:t>Unstable</w:t>
+      </w:r>
+      <w:proofErr w:type="spellEnd"/>
+      <w:r>
+        <w:t xml:space="preserve"> </w:t>
+      </w:r>
+      <w:proofErr w:type="spellStart"/>
+      <w:r>
+        <w:t>Balance</w:t>
+      </w:r>
+      <w:proofErr w:type="spellEnd"/>
+      <w:r>
+        <w:t>: </w:t>
+      </w:r>
+      <w:proofErr w:type="spellStart"/>
+      <w:r>
+        <w:t>Training</w:t>
+      </w:r>
+      <w:proofErr w:type="spellEnd"/>
+      <w:r>
+        <w:t xml:space="preserve"> </w:t>
+      </w:r>
+      <w:proofErr w:type="spellStart"/>
+      <w:r>
+        <w:t>GANs</w:t>
+      </w:r>
+      <w:proofErr w:type="spellEnd"/>
+      <w:r>
+        <w:t xml:space="preserve"> is </w:t>
+      </w:r>
+      <w:proofErr w:type="spellStart"/>
+      <w:r>
+        <w:t>delicate</w:t>
+      </w:r>
+      <w:proofErr w:type="spellEnd"/>
+      <w:r>
+        <w:t xml:space="preserve">; </w:t>
+      </w:r>
+      <w:proofErr w:type="spellStart"/>
+      <w:r>
+        <w:t>if</w:t>
+      </w:r>
+      <w:proofErr w:type="spellEnd"/>
+      <w:r>
+        <w:t xml:space="preserve"> </w:t>
+      </w:r>
+      <w:proofErr w:type="spellStart"/>
+      <w:r>
+        <w:t>either</w:t>
+      </w:r>
+      <w:proofErr w:type="spellEnd"/>
+      <w:r>
+        <w:t xml:space="preserve"> </w:t>
+      </w:r>
+      <w:proofErr w:type="spellStart"/>
+      <w:r>
+        <w:t>the</w:t>
+      </w:r>
+      <w:proofErr w:type="spellEnd"/>
+      <w:r>
+        <w:t xml:space="preserve"> </w:t>
+      </w:r>
+      <w:proofErr w:type="spellStart"/>
+      <w:r>
+        <w:t>Generator</w:t>
+      </w:r>
+      <w:proofErr w:type="spellEnd"/>
+      <w:r>
+        <w:t xml:space="preserve"> (G) or </w:t>
+      </w:r>
+      <w:proofErr w:type="spellStart"/>
+      <w:r>
+        <w:t>Discriminator</w:t>
+      </w:r>
+      <w:proofErr w:type="spellEnd"/>
+      <w:r>
+        <w:t xml:space="preserve"> (D) </w:t>
+      </w:r>
+      <w:proofErr w:type="spellStart"/>
+      <w:r>
+        <w:t>becomes</w:t>
+      </w:r>
+      <w:proofErr w:type="spellEnd"/>
+      <w:r>
+        <w:t xml:space="preserve"> </w:t>
+      </w:r>
+      <w:proofErr w:type="spellStart"/>
+      <w:r>
+        <w:t>too</w:t>
+      </w:r>
+      <w:proofErr w:type="spellEnd"/>
+      <w:r>
+        <w:t xml:space="preserve"> proficient </w:t>
+      </w:r>
+      <w:proofErr w:type="spellStart"/>
+      <w:r>
+        <w:t>too</w:t>
+      </w:r>
+      <w:proofErr w:type="spellEnd"/>
+      <w:r>
+        <w:t xml:space="preserve"> </w:t>
+      </w:r>
+      <w:proofErr w:type="spellStart"/>
+      <w:r>
+        <w:t>quickly</w:t>
+      </w:r>
+      <w:proofErr w:type="spellEnd"/>
+      <w:r>
+        <w:t xml:space="preserve">, </w:t>
+      </w:r>
+      <w:proofErr w:type="spellStart"/>
+      <w:r>
+        <w:t>the</w:t>
+      </w:r>
+      <w:proofErr w:type="spellEnd"/>
+      <w:r>
+        <w:t xml:space="preserve"> </w:t>
+      </w:r>
+      <w:proofErr w:type="spellStart"/>
+      <w:r>
+        <w:t>other</w:t>
+      </w:r>
+      <w:proofErr w:type="spellEnd"/>
+      <w:r>
+        <w:t xml:space="preserve"> </w:t>
+      </w:r>
+      <w:proofErr w:type="spellStart"/>
+      <w:r>
+        <w:t>lags</w:t>
+      </w:r>
+      <w:proofErr w:type="spellEnd"/>
+      <w:r>
+        <w:t xml:space="preserve">, </w:t>
+      </w:r>
+      <w:proofErr w:type="spellStart"/>
+      <w:r>
+        <w:t>disrupting</w:t>
+      </w:r>
+      <w:proofErr w:type="spellEnd"/>
+      <w:r>
+        <w:t xml:space="preserve"> </w:t>
+      </w:r>
+      <w:proofErr w:type="spellStart"/>
+      <w:r>
+        <w:t>the</w:t>
+      </w:r>
+      <w:proofErr w:type="spellEnd"/>
+      <w:r>
+        <w:t xml:space="preserve"> </w:t>
+      </w:r>
+      <w:proofErr w:type="spellStart"/>
+      <w:r>
+        <w:t>training</w:t>
+      </w:r>
+      <w:proofErr w:type="spellEnd"/>
+      <w:r>
+        <w:t xml:space="preserve"> </w:t>
+      </w:r>
+      <w:proofErr w:type="spellStart"/>
+      <w:r>
+        <w:t>process</w:t>
+      </w:r>
+      <w:proofErr w:type="spellEnd"/>
+      <w:r>
+        <w:t>.</w:t>
+      </w:r>
+    </w:p>
+    <w:p>
+      <w:pPr>
+        <w:pStyle w:val="Prrafodelista"/>
+        <w:numPr>
+          <w:ilvl w:val="0"/>
+          <w:numId w:val="14"/>
+        </w:numPr>
+        <w:jc w:val="both"/>
+      </w:pPr>
+      <w:r>
+        <w:t xml:space="preserve">No Clear </w:t>
+      </w:r>
+      <w:proofErr w:type="spellStart"/>
+      <w:r>
+        <w:t>Convergence</w:t>
+      </w:r>
+      <w:proofErr w:type="spellEnd"/>
+      <w:r>
+        <w:t xml:space="preserve"> </w:t>
+      </w:r>
+      <w:proofErr w:type="spellStart"/>
+      <w:r>
+        <w:t>Indicator</w:t>
+      </w:r>
+      <w:proofErr w:type="spellEnd"/>
+      <w:r>
+        <w:t>: </w:t>
+      </w:r>
+      <w:proofErr w:type="spellStart"/>
+      <w:r>
+        <w:t>Unlike</w:t>
+      </w:r>
+      <w:proofErr w:type="spellEnd"/>
+      <w:r>
+        <w:t xml:space="preserve"> </w:t>
+      </w:r>
+      <w:proofErr w:type="spellStart"/>
+      <w:r>
+        <w:t>traditional</w:t>
+      </w:r>
+      <w:proofErr w:type="spellEnd"/>
+      <w:r>
+        <w:t xml:space="preserve"> neural networks, </w:t>
+      </w:r>
+      <w:proofErr w:type="spellStart"/>
+      <w:r>
+        <w:t>GANs</w:t>
+      </w:r>
+      <w:proofErr w:type="spellEnd"/>
+      <w:r>
+        <w:t xml:space="preserve"> </w:t>
+      </w:r>
+      <w:proofErr w:type="spellStart"/>
+      <w:r>
+        <w:t>lack</w:t>
+      </w:r>
+      <w:proofErr w:type="spellEnd"/>
+      <w:r>
+        <w:t xml:space="preserve"> a clear </w:t>
+      </w:r>
+      <w:proofErr w:type="spellStart"/>
+      <w:r>
+        <w:t>metric</w:t>
+      </w:r>
+      <w:proofErr w:type="spellEnd"/>
+      <w:r>
+        <w:t xml:space="preserve"> </w:t>
+      </w:r>
+      <w:proofErr w:type="spellStart"/>
+      <w:r>
+        <w:t>like</w:t>
+      </w:r>
+      <w:proofErr w:type="spellEnd"/>
+      <w:r>
+        <w:t xml:space="preserve"> </w:t>
+      </w:r>
+      <w:proofErr w:type="spellStart"/>
+      <w:r>
+        <w:t>validation</w:t>
+      </w:r>
+      <w:proofErr w:type="spellEnd"/>
+      <w:r>
+        <w:t xml:space="preserve"> </w:t>
+      </w:r>
+      <w:proofErr w:type="spellStart"/>
+      <w:r>
+        <w:t>loss</w:t>
+      </w:r>
+      <w:proofErr w:type="spellEnd"/>
+      <w:r>
+        <w:t xml:space="preserve"> to </w:t>
+      </w:r>
+      <w:proofErr w:type="spellStart"/>
+      <w:r>
+        <w:t>signify</w:t>
+      </w:r>
+      <w:proofErr w:type="spellEnd"/>
+      <w:r>
+        <w:t xml:space="preserve"> </w:t>
+      </w:r>
+      <w:proofErr w:type="spellStart"/>
+      <w:r>
+        <w:t>convergence</w:t>
+      </w:r>
+      <w:proofErr w:type="spellEnd"/>
+      <w:r>
+        <w:t xml:space="preserve">, </w:t>
+      </w:r>
+      <w:proofErr w:type="spellStart"/>
+      <w:r>
+        <w:t>making</w:t>
+      </w:r>
+      <w:proofErr w:type="spellEnd"/>
+      <w:r>
+        <w:t xml:space="preserve"> </w:t>
+      </w:r>
+      <w:proofErr w:type="spellStart"/>
+      <w:r>
+        <w:t>it</w:t>
+      </w:r>
+      <w:proofErr w:type="spellEnd"/>
+      <w:r>
+        <w:t xml:space="preserve"> </w:t>
+      </w:r>
+      <w:proofErr w:type="spellStart"/>
+      <w:r>
+        <w:t>hard</w:t>
+      </w:r>
+      <w:proofErr w:type="spellEnd"/>
+      <w:r>
+        <w:t xml:space="preserve"> to </w:t>
+      </w:r>
+      <w:proofErr w:type="spellStart"/>
+      <w:r>
+        <w:t>determine</w:t>
+      </w:r>
+      <w:proofErr w:type="spellEnd"/>
+      <w:r>
+        <w:t xml:space="preserve"> </w:t>
+      </w:r>
+      <w:proofErr w:type="spellStart"/>
+      <w:r>
+        <w:t>the</w:t>
+      </w:r>
+      <w:proofErr w:type="spellEnd"/>
+      <w:r>
+        <w:t xml:space="preserve"> </w:t>
+      </w:r>
+      <w:proofErr w:type="spellStart"/>
+      <w:r>
+        <w:t>optimal</w:t>
+      </w:r>
+      <w:proofErr w:type="spellEnd"/>
+      <w:r>
+        <w:t xml:space="preserve"> </w:t>
+      </w:r>
+      <w:proofErr w:type="spellStart"/>
+      <w:r>
+        <w:t>stopping</w:t>
+      </w:r>
+      <w:proofErr w:type="spellEnd"/>
+      <w:r>
+        <w:t xml:space="preserve"> </w:t>
+      </w:r>
+      <w:proofErr w:type="spellStart"/>
+      <w:r>
+        <w:t>point</w:t>
+      </w:r>
+      <w:proofErr w:type="spellEnd"/>
+      <w:r>
+        <w:t>.</w:t>
+      </w:r>
+    </w:p>
+    <w:p>
+      <w:pPr>
+        <w:pStyle w:val="Prrafodelista"/>
+        <w:numPr>
+          <w:ilvl w:val="0"/>
+          <w:numId w:val="14"/>
+        </w:numPr>
+        <w:jc w:val="both"/>
+      </w:pPr>
+      <w:r>
+        <w:t xml:space="preserve">Mode </w:t>
+      </w:r>
+      <w:proofErr w:type="spellStart"/>
+      <w:r>
+        <w:t>Collapse</w:t>
+      </w:r>
+      <w:proofErr w:type="spellEnd"/>
+      <w:r>
+        <w:t xml:space="preserve">: A </w:t>
+      </w:r>
+      <w:proofErr w:type="spellStart"/>
+      <w:r>
+        <w:t>critical</w:t>
+      </w:r>
+      <w:proofErr w:type="spellEnd"/>
+      <w:r>
+        <w:t xml:space="preserve"> </w:t>
+      </w:r>
+      <w:proofErr w:type="spellStart"/>
+      <w:r>
+        <w:t>issue</w:t>
+      </w:r>
+      <w:proofErr w:type="spellEnd"/>
+      <w:r>
+        <w:t xml:space="preserve"> </w:t>
+      </w:r>
+      <w:proofErr w:type="spellStart"/>
+      <w:r>
+        <w:t>where</w:t>
+      </w:r>
+      <w:proofErr w:type="spellEnd"/>
+      <w:r>
+        <w:t xml:space="preserve"> </w:t>
+      </w:r>
+      <w:proofErr w:type="spellStart"/>
+      <w:r>
+        <w:t>the</w:t>
+      </w:r>
+      <w:proofErr w:type="spellEnd"/>
+      <w:r>
+        <w:t xml:space="preserve"> </w:t>
+      </w:r>
+      <w:proofErr w:type="spellStart"/>
+      <w:r>
+        <w:t>Generator</w:t>
+      </w:r>
+      <w:proofErr w:type="spellEnd"/>
+      <w:r>
+        <w:t xml:space="preserve"> </w:t>
+      </w:r>
+      <w:proofErr w:type="spellStart"/>
+      <w:r>
+        <w:t>discovers</w:t>
+      </w:r>
+      <w:proofErr w:type="spellEnd"/>
+      <w:r>
+        <w:t xml:space="preserve"> a </w:t>
+      </w:r>
+      <w:proofErr w:type="spellStart"/>
+      <w:r>
+        <w:t>specific</w:t>
+      </w:r>
+      <w:proofErr w:type="spellEnd"/>
+      <w:r>
+        <w:t xml:space="preserve"> </w:t>
+      </w:r>
+      <w:proofErr w:type="spellStart"/>
+      <w:r>
+        <w:t>image</w:t>
+      </w:r>
+      <w:proofErr w:type="spellEnd"/>
+      <w:r>
+        <w:t xml:space="preserve"> </w:t>
+      </w:r>
+      <w:proofErr w:type="spellStart"/>
+      <w:r>
+        <w:t>type</w:t>
+      </w:r>
+      <w:proofErr w:type="spellEnd"/>
+      <w:r>
+        <w:t xml:space="preserve"> </w:t>
+      </w:r>
+      <w:proofErr w:type="spellStart"/>
+      <w:r>
+        <w:t>that</w:t>
+      </w:r>
+      <w:proofErr w:type="spellEnd"/>
+      <w:r>
+        <w:t xml:space="preserve"> </w:t>
+      </w:r>
+      <w:proofErr w:type="spellStart"/>
+      <w:r>
+        <w:t>always</w:t>
+      </w:r>
+      <w:proofErr w:type="spellEnd"/>
+      <w:r>
+        <w:t xml:space="preserve"> </w:t>
+      </w:r>
+      <w:proofErr w:type="spellStart"/>
+      <w:r>
+        <w:t>fools</w:t>
+      </w:r>
+      <w:proofErr w:type="spellEnd"/>
+      <w:r>
+        <w:t xml:space="preserve"> </w:t>
+      </w:r>
+      <w:proofErr w:type="spellStart"/>
+      <w:r>
+        <w:t>the</w:t>
+      </w:r>
+      <w:proofErr w:type="spellEnd"/>
+      <w:r>
+        <w:t xml:space="preserve"> </w:t>
+      </w:r>
+      <w:proofErr w:type="spellStart"/>
+      <w:r>
+        <w:t>Discriminator</w:t>
+      </w:r>
+      <w:proofErr w:type="spellEnd"/>
+      <w:r>
+        <w:t xml:space="preserve">, </w:t>
+      </w:r>
+      <w:proofErr w:type="spellStart"/>
+      <w:r>
+        <w:t>leading</w:t>
+      </w:r>
+      <w:proofErr w:type="spellEnd"/>
+      <w:r>
+        <w:t xml:space="preserve"> to a </w:t>
+      </w:r>
+      <w:proofErr w:type="spellStart"/>
+      <w:r>
+        <w:t>lack</w:t>
+      </w:r>
+      <w:proofErr w:type="spellEnd"/>
+      <w:r>
+        <w:t xml:space="preserve"> of </w:t>
+      </w:r>
+      <w:proofErr w:type="spellStart"/>
+      <w:r>
+        <w:t>diversity</w:t>
+      </w:r>
+      <w:proofErr w:type="spellEnd"/>
+      <w:r>
+        <w:t xml:space="preserve"> in </w:t>
+      </w:r>
+      <w:proofErr w:type="spellStart"/>
+      <w:r>
+        <w:t>generated</w:t>
+      </w:r>
+      <w:proofErr w:type="spellEnd"/>
+      <w:r>
+        <w:t xml:space="preserve"> </w:t>
+      </w:r>
+      <w:proofErr w:type="spellStart"/>
+      <w:r>
+        <w:t>images</w:t>
+      </w:r>
+      <w:proofErr w:type="spellEnd"/>
+      <w:r>
+        <w:t>.</w:t>
+      </w:r>
+    </w:p>
+    <w:p>
+      <w:pPr>
+        <w:pStyle w:val="Ttulo3"/>
+      </w:pPr>
+      <w:r>
+        <w:t xml:space="preserve">Advanced Variants of </w:t>
+      </w:r>
+      <w:proofErr w:type="spellStart"/>
+      <w:r>
+        <w:t>GANs</w:t>
+      </w:r>
+      <w:proofErr w:type="spellEnd"/>
+    </w:p>
+    <w:p>
+      <w:pPr>
+        <w:jc w:val="both"/>
+      </w:pPr>
+      <w:r>
+        <w:t xml:space="preserve">To </w:t>
+      </w:r>
+      <w:proofErr w:type="spellStart"/>
+      <w:r>
+        <w:t>address</w:t>
+      </w:r>
+      <w:proofErr w:type="spellEnd"/>
+      <w:r>
+        <w:t xml:space="preserve"> </w:t>
+      </w:r>
+      <w:proofErr w:type="spellStart"/>
+      <w:r>
+        <w:t>these</w:t>
+      </w:r>
+      <w:proofErr w:type="spellEnd"/>
+      <w:r>
+        <w:t xml:space="preserve"> challenges, </w:t>
+      </w:r>
+      <w:proofErr w:type="spellStart"/>
+      <w:r>
+        <w:t>several</w:t>
+      </w:r>
+      <w:proofErr w:type="spellEnd"/>
+      <w:r>
+        <w:t xml:space="preserve"> GAN variants </w:t>
+      </w:r>
+      <w:proofErr w:type="spellStart"/>
+      <w:r>
+        <w:t>have</w:t>
+      </w:r>
+      <w:proofErr w:type="spellEnd"/>
+      <w:r>
+        <w:t xml:space="preserve"> </w:t>
+      </w:r>
+      <w:proofErr w:type="spellStart"/>
+      <w:r>
+        <w:t>been</w:t>
+      </w:r>
+      <w:proofErr w:type="spellEnd"/>
+      <w:r>
+        <w:t xml:space="preserve"> </w:t>
+      </w:r>
+      <w:proofErr w:type="spellStart"/>
+      <w:r>
+        <w:t>developed</w:t>
+      </w:r>
+      <w:proofErr w:type="spellEnd"/>
+      <w:r>
+        <w:t>:</w:t>
+      </w:r>
+    </w:p>
+    <w:p>
+      <w:pPr>
+        <w:pStyle w:val="Prrafodelista"/>
+        <w:numPr>
+          <w:ilvl w:val="0"/>
+          <w:numId w:val="16"/>
+        </w:numPr>
+        <w:jc w:val="both"/>
+      </w:pPr>
+      <w:hyperlink r:id="rId9" w:tgtFrame="_blank" w:history="1">
+        <w:proofErr w:type="spellStart"/>
+        <w:r>
+          <w:rPr>
+            <w:rStyle w:val="Hipervnculo"/>
+          </w:rPr>
+          <w:t>Wasserstein</w:t>
+        </w:r>
+        <w:proofErr w:type="spellEnd"/>
+        <w:r>
+          <w:rPr>
+            <w:rStyle w:val="Hipervnculo"/>
+          </w:rPr>
+          <w:t xml:space="preserve"> GAN (W-GAN)(opens in a </w:t>
+        </w:r>
+        <w:proofErr w:type="spellStart"/>
+        <w:r>
+          <w:rPr>
+            <w:rStyle w:val="Hipervnculo"/>
+          </w:rPr>
+          <w:t>new</w:t>
+        </w:r>
+        <w:proofErr w:type="spellEnd"/>
+        <w:r>
+          <w:rPr>
+            <w:rStyle w:val="Hipervnculo"/>
+          </w:rPr>
+          <w:t xml:space="preserve"> </w:t>
+        </w:r>
+        <w:proofErr w:type="spellStart"/>
+        <w:r>
+          <w:rPr>
+            <w:rStyle w:val="Hipervnculo"/>
+          </w:rPr>
+          <w:t>tab</w:t>
+        </w:r>
+        <w:proofErr w:type="spellEnd"/>
+        <w:r>
+          <w:rPr>
+            <w:rStyle w:val="Hipervnculo"/>
+          </w:rPr>
+          <w:t>)</w:t>
+        </w:r>
+      </w:hyperlink>
+      <w:r>
+        <w:t>: </w:t>
+      </w:r>
+      <w:proofErr w:type="spellStart"/>
+      <w:r>
+        <w:t>Introduces</w:t>
+      </w:r>
+      <w:proofErr w:type="spellEnd"/>
+      <w:r>
+        <w:t xml:space="preserve"> a </w:t>
+      </w:r>
+      <w:proofErr w:type="spellStart"/>
+      <w:r>
+        <w:t>Critic</w:t>
+      </w:r>
+      <w:proofErr w:type="spellEnd"/>
+      <w:r>
+        <w:t xml:space="preserve"> </w:t>
+      </w:r>
+      <w:proofErr w:type="spellStart"/>
+      <w:r>
+        <w:t>instead</w:t>
+      </w:r>
+      <w:proofErr w:type="spellEnd"/>
+      <w:r>
+        <w:t xml:space="preserve"> of a </w:t>
+      </w:r>
+      <w:proofErr w:type="spellStart"/>
+      <w:r>
+        <w:t>Discriminator</w:t>
+      </w:r>
+      <w:proofErr w:type="spellEnd"/>
+      <w:r>
+        <w:t xml:space="preserve">, </w:t>
+      </w:r>
+      <w:proofErr w:type="spellStart"/>
+      <w:r>
+        <w:t>which</w:t>
+      </w:r>
+      <w:proofErr w:type="spellEnd"/>
+      <w:r>
+        <w:t xml:space="preserve"> </w:t>
+      </w:r>
+      <w:proofErr w:type="spellStart"/>
+      <w:r>
+        <w:t>assigns</w:t>
+      </w:r>
+      <w:proofErr w:type="spellEnd"/>
+      <w:r>
+        <w:t xml:space="preserve"> </w:t>
+      </w:r>
+      <w:proofErr w:type="spellStart"/>
+      <w:r>
+        <w:t>continuous</w:t>
+      </w:r>
+      <w:proofErr w:type="spellEnd"/>
+      <w:r>
+        <w:t xml:space="preserve"> </w:t>
+      </w:r>
+      <w:proofErr w:type="spellStart"/>
+      <w:r>
+        <w:t>scores</w:t>
+      </w:r>
+      <w:proofErr w:type="spellEnd"/>
+      <w:r>
+        <w:t xml:space="preserve"> to </w:t>
+      </w:r>
+      <w:proofErr w:type="spellStart"/>
+      <w:r>
+        <w:t>images</w:t>
+      </w:r>
+      <w:proofErr w:type="spellEnd"/>
+      <w:r>
+        <w:t xml:space="preserve">, </w:t>
+      </w:r>
+      <w:proofErr w:type="spellStart"/>
+      <w:r>
+        <w:t>enhancing</w:t>
+      </w:r>
+      <w:proofErr w:type="spellEnd"/>
+      <w:r>
+        <w:t xml:space="preserve"> </w:t>
+      </w:r>
+      <w:proofErr w:type="spellStart"/>
+      <w:r>
+        <w:t>training</w:t>
+      </w:r>
+      <w:proofErr w:type="spellEnd"/>
+      <w:r>
+        <w:t xml:space="preserve"> </w:t>
+      </w:r>
+      <w:proofErr w:type="spellStart"/>
+      <w:r>
+        <w:t>dynamics</w:t>
+      </w:r>
+      <w:proofErr w:type="spellEnd"/>
+      <w:r>
+        <w:t xml:space="preserve"> </w:t>
+      </w:r>
+      <w:proofErr w:type="spellStart"/>
+      <w:r>
+        <w:t>and</w:t>
+      </w:r>
+      <w:proofErr w:type="spellEnd"/>
+      <w:r>
+        <w:t xml:space="preserve"> </w:t>
+      </w:r>
+      <w:proofErr w:type="spellStart"/>
+      <w:r>
+        <w:t>reducing</w:t>
+      </w:r>
+      <w:proofErr w:type="spellEnd"/>
+      <w:r>
+        <w:t xml:space="preserve"> mode </w:t>
+      </w:r>
+      <w:proofErr w:type="spellStart"/>
+      <w:r>
+        <w:t>collapse</w:t>
+      </w:r>
+      <w:proofErr w:type="spellEnd"/>
+      <w:r>
+        <w:t>.</w:t>
+      </w:r>
+    </w:p>
+    <w:p>
+      <w:pPr>
+        <w:pStyle w:val="Prrafodelista"/>
+        <w:numPr>
+          <w:ilvl w:val="0"/>
+          <w:numId w:val="16"/>
+        </w:numPr>
+        <w:jc w:val="both"/>
+      </w:pPr>
+      <w:hyperlink r:id="rId10" w:tgtFrame="_blank" w:history="1">
+        <w:proofErr w:type="spellStart"/>
+        <w:r>
+          <w:rPr>
+            <w:rStyle w:val="Hipervnculo"/>
+          </w:rPr>
+          <w:t>Progressive</w:t>
+        </w:r>
+        <w:proofErr w:type="spellEnd"/>
+        <w:r>
+          <w:rPr>
+            <w:rStyle w:val="Hipervnculo"/>
+          </w:rPr>
+          <w:t xml:space="preserve"> </w:t>
+        </w:r>
+        <w:proofErr w:type="spellStart"/>
+        <w:r>
+          <w:rPr>
+            <w:rStyle w:val="Hipervnculo"/>
+          </w:rPr>
+          <w:t>GANs</w:t>
+        </w:r>
+        <w:proofErr w:type="spellEnd"/>
+        <w:r>
+          <w:rPr>
+            <w:rStyle w:val="Hipervnculo"/>
+          </w:rPr>
+          <w:t xml:space="preserve">(opens in a </w:t>
+        </w:r>
+        <w:proofErr w:type="spellStart"/>
+        <w:r>
+          <w:rPr>
+            <w:rStyle w:val="Hipervnculo"/>
+          </w:rPr>
+          <w:t>new</w:t>
+        </w:r>
+        <w:proofErr w:type="spellEnd"/>
+        <w:r>
+          <w:rPr>
+            <w:rStyle w:val="Hipervnculo"/>
+          </w:rPr>
+          <w:t xml:space="preserve"> </w:t>
+        </w:r>
+        <w:proofErr w:type="spellStart"/>
+        <w:r>
+          <w:rPr>
+            <w:rStyle w:val="Hipervnculo"/>
+          </w:rPr>
+          <w:t>tab</w:t>
+        </w:r>
+        <w:proofErr w:type="spellEnd"/>
+        <w:r>
+          <w:rPr>
+            <w:rStyle w:val="Hipervnculo"/>
+          </w:rPr>
+          <w:t>)</w:t>
+        </w:r>
+      </w:hyperlink>
+      <w:r>
+        <w:t>: </w:t>
+      </w:r>
+      <w:proofErr w:type="spellStart"/>
+      <w:r>
+        <w:t>These</w:t>
+      </w:r>
+      <w:proofErr w:type="spellEnd"/>
+      <w:r>
+        <w:t xml:space="preserve"> </w:t>
+      </w:r>
+      <w:proofErr w:type="spellStart"/>
+      <w:r>
+        <w:t>GANs</w:t>
+      </w:r>
+      <w:proofErr w:type="spellEnd"/>
+      <w:r>
+        <w:t xml:space="preserve"> </w:t>
+      </w:r>
+      <w:proofErr w:type="spellStart"/>
+      <w:r>
+        <w:t>begin</w:t>
+      </w:r>
+      <w:proofErr w:type="spellEnd"/>
+      <w:r>
+        <w:t xml:space="preserve"> </w:t>
+      </w:r>
+      <w:proofErr w:type="spellStart"/>
+      <w:r>
+        <w:t>by</w:t>
+      </w:r>
+      <w:proofErr w:type="spellEnd"/>
+      <w:r>
+        <w:t xml:space="preserve"> </w:t>
+      </w:r>
+      <w:proofErr w:type="spellStart"/>
+      <w:r>
+        <w:t>generating</w:t>
+      </w:r>
+      <w:proofErr w:type="spellEnd"/>
+      <w:r>
+        <w:t xml:space="preserve"> </w:t>
+      </w:r>
+      <w:proofErr w:type="spellStart"/>
+      <w:r>
+        <w:t>low-resolution</w:t>
+      </w:r>
+      <w:proofErr w:type="spellEnd"/>
+      <w:r>
+        <w:t xml:space="preserve"> </w:t>
+      </w:r>
+      <w:proofErr w:type="spellStart"/>
+      <w:r>
+        <w:t>images</w:t>
+      </w:r>
+      <w:proofErr w:type="spellEnd"/>
+      <w:r>
+        <w:t xml:space="preserve">, </w:t>
+      </w:r>
+      <w:proofErr w:type="spellStart"/>
+      <w:r>
+        <w:t>progressively</w:t>
+      </w:r>
+      <w:proofErr w:type="spellEnd"/>
+      <w:r>
+        <w:t xml:space="preserve"> </w:t>
+      </w:r>
+      <w:proofErr w:type="spellStart"/>
+      <w:r>
+        <w:t>adding</w:t>
+      </w:r>
+      <w:proofErr w:type="spellEnd"/>
+      <w:r>
+        <w:t xml:space="preserve"> </w:t>
+      </w:r>
+      <w:proofErr w:type="spellStart"/>
+      <w:r>
+        <w:t>details</w:t>
+      </w:r>
+      <w:proofErr w:type="spellEnd"/>
+      <w:r>
+        <w:t xml:space="preserve">. </w:t>
+      </w:r>
+      <w:proofErr w:type="spellStart"/>
+      <w:r>
+        <w:t>This</w:t>
+      </w:r>
+      <w:proofErr w:type="spellEnd"/>
+      <w:r>
+        <w:t xml:space="preserve"> </w:t>
+      </w:r>
+      <w:proofErr w:type="spellStart"/>
+      <w:r>
+        <w:t>approach</w:t>
+      </w:r>
+      <w:proofErr w:type="spellEnd"/>
+      <w:r>
+        <w:t xml:space="preserve"> </w:t>
+      </w:r>
+      <w:proofErr w:type="spellStart"/>
+      <w:r>
+        <w:t>aids</w:t>
+      </w:r>
+      <w:proofErr w:type="spellEnd"/>
+      <w:r>
+        <w:t xml:space="preserve"> in </w:t>
+      </w:r>
+      <w:proofErr w:type="spellStart"/>
+      <w:r>
+        <w:t>faster</w:t>
+      </w:r>
+      <w:proofErr w:type="spellEnd"/>
+      <w:r>
+        <w:t xml:space="preserve"> </w:t>
+      </w:r>
+      <w:proofErr w:type="spellStart"/>
+      <w:r>
+        <w:t>convergence</w:t>
+      </w:r>
+      <w:proofErr w:type="spellEnd"/>
+      <w:r>
+        <w:t xml:space="preserve"> </w:t>
+      </w:r>
+      <w:proofErr w:type="spellStart"/>
+      <w:r>
+        <w:t>and</w:t>
+      </w:r>
+      <w:proofErr w:type="spellEnd"/>
+      <w:r>
+        <w:t xml:space="preserve"> </w:t>
+      </w:r>
+      <w:proofErr w:type="spellStart"/>
+      <w:r>
+        <w:t>enables</w:t>
+      </w:r>
+      <w:proofErr w:type="spellEnd"/>
+      <w:r>
+        <w:t xml:space="preserve"> </w:t>
+      </w:r>
+      <w:proofErr w:type="spellStart"/>
+      <w:r>
+        <w:t>the</w:t>
+      </w:r>
+      <w:proofErr w:type="spellEnd"/>
+      <w:r>
+        <w:t xml:space="preserve"> </w:t>
+      </w:r>
+      <w:proofErr w:type="spellStart"/>
+      <w:r>
+        <w:t>creation</w:t>
+      </w:r>
+      <w:proofErr w:type="spellEnd"/>
+      <w:r>
+        <w:t xml:space="preserve"> of </w:t>
+      </w:r>
+      <w:proofErr w:type="spellStart"/>
+      <w:r>
+        <w:t>high-resolution</w:t>
+      </w:r>
+      <w:proofErr w:type="spellEnd"/>
+      <w:r>
+        <w:t xml:space="preserve"> </w:t>
+      </w:r>
+      <w:proofErr w:type="spellStart"/>
+      <w:r>
+        <w:t>images</w:t>
+      </w:r>
+      <w:proofErr w:type="spellEnd"/>
+      <w:r>
+        <w:t>.</w:t>
+      </w:r>
+    </w:p>
+    <w:p>
+      <w:pPr>
+        <w:pStyle w:val="Prrafodelista"/>
+        <w:numPr>
+          <w:ilvl w:val="0"/>
+          <w:numId w:val="16"/>
+        </w:numPr>
+        <w:jc w:val="both"/>
+      </w:pPr>
+      <w:proofErr w:type="spellStart"/>
+      <w:r>
+        <w:t>Style</w:t>
+      </w:r>
+      <w:proofErr w:type="spellEnd"/>
+      <w:r>
+        <w:t xml:space="preserve"> </w:t>
+      </w:r>
+      <w:proofErr w:type="spellStart"/>
+      <w:r>
+        <w:t>GANs</w:t>
+      </w:r>
+      <w:proofErr w:type="spellEnd"/>
+      <w:r>
+        <w:t xml:space="preserve"> (</w:t>
+      </w:r>
+      <w:hyperlink r:id="rId11" w:tgtFrame="_blank" w:history="1">
+        <w:r>
+          <w:rPr>
+            <w:rStyle w:val="Hipervnculo"/>
+          </w:rPr>
+          <w:t xml:space="preserve">v1(opens in a </w:t>
+        </w:r>
+        <w:proofErr w:type="spellStart"/>
+        <w:r>
+          <w:rPr>
+            <w:rStyle w:val="Hipervnculo"/>
+          </w:rPr>
+          <w:t>new</w:t>
+        </w:r>
+        <w:proofErr w:type="spellEnd"/>
+        <w:r>
+          <w:rPr>
+            <w:rStyle w:val="Hipervnculo"/>
+          </w:rPr>
+          <w:t xml:space="preserve"> </w:t>
+        </w:r>
+        <w:proofErr w:type="spellStart"/>
+        <w:r>
+          <w:rPr>
+            <w:rStyle w:val="Hipervnculo"/>
+          </w:rPr>
+          <w:t>tab</w:t>
+        </w:r>
+        <w:proofErr w:type="spellEnd"/>
+        <w:r>
+          <w:rPr>
+            <w:rStyle w:val="Hipervnculo"/>
+          </w:rPr>
+          <w:t>)</w:t>
+        </w:r>
+      </w:hyperlink>
+      <w:r>
+        <w:t>, </w:t>
+      </w:r>
+      <w:hyperlink r:id="rId12" w:tgtFrame="_blank" w:history="1">
+        <w:r>
+          <w:rPr>
+            <w:rStyle w:val="Hipervnculo"/>
+          </w:rPr>
+          <w:t xml:space="preserve">v2(opens in a </w:t>
+        </w:r>
+        <w:proofErr w:type="spellStart"/>
+        <w:r>
+          <w:rPr>
+            <w:rStyle w:val="Hipervnculo"/>
+          </w:rPr>
+          <w:t>new</w:t>
+        </w:r>
+        <w:proofErr w:type="spellEnd"/>
+        <w:r>
+          <w:rPr>
+            <w:rStyle w:val="Hipervnculo"/>
+          </w:rPr>
+          <w:t xml:space="preserve"> </w:t>
+        </w:r>
+        <w:proofErr w:type="spellStart"/>
+        <w:r>
+          <w:rPr>
+            <w:rStyle w:val="Hipervnculo"/>
+          </w:rPr>
+          <w:t>tab</w:t>
+        </w:r>
+        <w:proofErr w:type="spellEnd"/>
+        <w:r>
+          <w:rPr>
+            <w:rStyle w:val="Hipervnculo"/>
+          </w:rPr>
+          <w:t>)</w:t>
+        </w:r>
+      </w:hyperlink>
+      <w:r>
+        <w:t> </w:t>
+      </w:r>
+      <w:proofErr w:type="spellStart"/>
+      <w:r>
+        <w:t>and</w:t>
+      </w:r>
+      <w:proofErr w:type="spellEnd"/>
+      <w:r>
+        <w:t> </w:t>
+      </w:r>
+      <w:hyperlink r:id="rId13" w:tgtFrame="_blank" w:history="1">
+        <w:r>
+          <w:rPr>
+            <w:rStyle w:val="Hipervnculo"/>
+          </w:rPr>
+          <w:t xml:space="preserve">v3(opens in a </w:t>
+        </w:r>
+        <w:proofErr w:type="spellStart"/>
+        <w:r>
+          <w:rPr>
+            <w:rStyle w:val="Hipervnculo"/>
+          </w:rPr>
+          <w:t>new</w:t>
+        </w:r>
+        <w:proofErr w:type="spellEnd"/>
+        <w:r>
+          <w:rPr>
+            <w:rStyle w:val="Hipervnculo"/>
+          </w:rPr>
+          <w:t xml:space="preserve"> </w:t>
+        </w:r>
+        <w:proofErr w:type="spellStart"/>
+        <w:r>
+          <w:rPr>
+            <w:rStyle w:val="Hipervnculo"/>
+          </w:rPr>
+          <w:t>tab</w:t>
+        </w:r>
+        <w:proofErr w:type="spellEnd"/>
+        <w:r>
+          <w:rPr>
+            <w:rStyle w:val="Hipervnculo"/>
+          </w:rPr>
+          <w:t>)</w:t>
+        </w:r>
+      </w:hyperlink>
+      <w:r>
+        <w:t>): </w:t>
+      </w:r>
+      <w:proofErr w:type="spellStart"/>
+      <w:r>
+        <w:t>Incorporate</w:t>
+      </w:r>
+      <w:proofErr w:type="spellEnd"/>
+      <w:r>
+        <w:t xml:space="preserve"> a </w:t>
+      </w:r>
+      <w:proofErr w:type="spellStart"/>
+      <w:r>
+        <w:t>mapping</w:t>
+      </w:r>
+      <w:proofErr w:type="spellEnd"/>
+      <w:r>
+        <w:t xml:space="preserve"> network to </w:t>
+      </w:r>
+      <w:proofErr w:type="spellStart"/>
+      <w:r>
+        <w:t>convert</w:t>
+      </w:r>
+      <w:proofErr w:type="spellEnd"/>
+      <w:r>
+        <w:t xml:space="preserve"> </w:t>
+      </w:r>
+      <w:proofErr w:type="spellStart"/>
+      <w:r>
+        <w:t>the</w:t>
+      </w:r>
+      <w:proofErr w:type="spellEnd"/>
+      <w:r>
+        <w:t xml:space="preserve"> latent vector </w:t>
+      </w:r>
+      <w:proofErr w:type="spellStart"/>
+      <w:r>
+        <w:t>into</w:t>
+      </w:r>
+      <w:proofErr w:type="spellEnd"/>
+      <w:r>
+        <w:t xml:space="preserve"> a </w:t>
+      </w:r>
+      <w:proofErr w:type="spellStart"/>
+      <w:r>
+        <w:t>style</w:t>
+      </w:r>
+      <w:proofErr w:type="spellEnd"/>
+      <w:r>
+        <w:t xml:space="preserve"> vector, </w:t>
+      </w:r>
+      <w:proofErr w:type="spellStart"/>
+      <w:r>
+        <w:t>which</w:t>
+      </w:r>
+      <w:proofErr w:type="spellEnd"/>
+      <w:r>
+        <w:t xml:space="preserve"> is </w:t>
+      </w:r>
+      <w:proofErr w:type="spellStart"/>
+      <w:r>
+        <w:t>fed</w:t>
+      </w:r>
+      <w:proofErr w:type="spellEnd"/>
+      <w:r>
+        <w:t xml:space="preserve"> </w:t>
+      </w:r>
+      <w:proofErr w:type="spellStart"/>
+      <w:r>
+        <w:t>along</w:t>
+      </w:r>
+      <w:proofErr w:type="spellEnd"/>
+      <w:r>
+        <w:t xml:space="preserve"> </w:t>
+      </w:r>
+      <w:proofErr w:type="spellStart"/>
+      <w:r>
+        <w:t>with</w:t>
+      </w:r>
+      <w:proofErr w:type="spellEnd"/>
+      <w:r>
+        <w:t xml:space="preserve"> </w:t>
+      </w:r>
+      <w:proofErr w:type="spellStart"/>
+      <w:r>
+        <w:t>the</w:t>
+      </w:r>
+      <w:proofErr w:type="spellEnd"/>
+      <w:r>
+        <w:t xml:space="preserve"> latent </w:t>
+      </w:r>
+      <w:proofErr w:type="spellStart"/>
+      <w:r>
+        <w:t>into</w:t>
+      </w:r>
+      <w:proofErr w:type="spellEnd"/>
+      <w:r>
+        <w:t xml:space="preserve"> </w:t>
+      </w:r>
+      <w:proofErr w:type="spellStart"/>
+      <w:r>
+        <w:t>the</w:t>
+      </w:r>
+      <w:proofErr w:type="spellEnd"/>
+      <w:r>
+        <w:t xml:space="preserve"> </w:t>
+      </w:r>
+      <w:proofErr w:type="spellStart"/>
+      <w:r>
+        <w:t>Generator</w:t>
+      </w:r>
+      <w:proofErr w:type="spellEnd"/>
+      <w:r>
+        <w:t xml:space="preserve">. </w:t>
+      </w:r>
+      <w:proofErr w:type="spellStart"/>
+      <w:r>
+        <w:t>This</w:t>
+      </w:r>
+      <w:proofErr w:type="spellEnd"/>
+      <w:r>
+        <w:t xml:space="preserve">, </w:t>
+      </w:r>
+      <w:proofErr w:type="spellStart"/>
+      <w:r>
+        <w:t>combined</w:t>
+      </w:r>
+      <w:proofErr w:type="spellEnd"/>
+      <w:r>
+        <w:t xml:space="preserve"> </w:t>
+      </w:r>
+      <w:proofErr w:type="spellStart"/>
+      <w:r>
+        <w:t>with</w:t>
+      </w:r>
+      <w:proofErr w:type="spellEnd"/>
+      <w:r>
+        <w:t xml:space="preserve"> </w:t>
+      </w:r>
+      <w:proofErr w:type="spellStart"/>
+      <w:r>
+        <w:t>added</w:t>
+      </w:r>
+      <w:proofErr w:type="spellEnd"/>
+      <w:r>
+        <w:t xml:space="preserve"> </w:t>
+      </w:r>
+      <w:proofErr w:type="spellStart"/>
+      <w:r>
+        <w:t>random</w:t>
+      </w:r>
+      <w:proofErr w:type="spellEnd"/>
+      <w:r>
+        <w:t xml:space="preserve"> </w:t>
+      </w:r>
+      <w:proofErr w:type="spellStart"/>
+      <w:r>
+        <w:t>noise</w:t>
+      </w:r>
+      <w:proofErr w:type="spellEnd"/>
+      <w:r>
+        <w:t xml:space="preserve"> </w:t>
+      </w:r>
+      <w:proofErr w:type="spellStart"/>
+      <w:r>
+        <w:t>and</w:t>
+      </w:r>
+      <w:proofErr w:type="spellEnd"/>
+      <w:r>
+        <w:t xml:space="preserve"> a </w:t>
+      </w:r>
+      <w:proofErr w:type="spellStart"/>
+      <w:r>
+        <w:t>few</w:t>
+      </w:r>
+      <w:proofErr w:type="spellEnd"/>
+      <w:r>
+        <w:t xml:space="preserve"> </w:t>
+      </w:r>
+      <w:proofErr w:type="spellStart"/>
+      <w:r>
+        <w:t>other</w:t>
+      </w:r>
+      <w:proofErr w:type="spellEnd"/>
+      <w:r>
+        <w:t xml:space="preserve"> </w:t>
+      </w:r>
+      <w:proofErr w:type="spellStart"/>
+      <w:r>
+        <w:t>innovations</w:t>
+      </w:r>
+      <w:proofErr w:type="spellEnd"/>
+      <w:r>
+        <w:t xml:space="preserve">, </w:t>
+      </w:r>
+      <w:proofErr w:type="spellStart"/>
+      <w:r>
+        <w:t>significantly</w:t>
+      </w:r>
+      <w:proofErr w:type="spellEnd"/>
+      <w:r>
+        <w:t xml:space="preserve"> </w:t>
+      </w:r>
+      <w:proofErr w:type="spellStart"/>
+      <w:r>
+        <w:t>enhances</w:t>
+      </w:r>
+      <w:proofErr w:type="spellEnd"/>
+      <w:r>
+        <w:t xml:space="preserve"> </w:t>
+      </w:r>
+      <w:proofErr w:type="spellStart"/>
+      <w:r>
+        <w:t>sample</w:t>
+      </w:r>
+      <w:proofErr w:type="spellEnd"/>
+      <w:r>
+        <w:t xml:space="preserve"> </w:t>
+      </w:r>
+      <w:proofErr w:type="spellStart"/>
+      <w:r>
+        <w:t>quality</w:t>
+      </w:r>
+      <w:proofErr w:type="spellEnd"/>
+      <w:r>
+        <w:t xml:space="preserve"> </w:t>
+      </w:r>
+      <w:proofErr w:type="spellStart"/>
+      <w:r>
+        <w:t>and</w:t>
+      </w:r>
+      <w:proofErr w:type="spellEnd"/>
+      <w:r>
+        <w:t xml:space="preserve"> </w:t>
+      </w:r>
+      <w:proofErr w:type="spellStart"/>
+      <w:r>
+        <w:t>robustness</w:t>
+      </w:r>
+      <w:proofErr w:type="spellEnd"/>
+      <w:r>
+        <w:t>.</w:t>
+      </w:r>
+    </w:p>
+    <w:p>
+      <w:pPr>
+        <w:pStyle w:val="Prrafodelista"/>
+        <w:numPr>
+          <w:ilvl w:val="0"/>
+          <w:numId w:val="16"/>
+        </w:numPr>
+        <w:jc w:val="both"/>
+      </w:pPr>
+      <w:proofErr w:type="spellStart"/>
+      <w:r>
+        <w:t>Conditional</w:t>
+      </w:r>
+      <w:proofErr w:type="spellEnd"/>
+      <w:r>
+        <w:t xml:space="preserve"> </w:t>
+      </w:r>
+      <w:proofErr w:type="spellStart"/>
+      <w:r>
+        <w:t>GANs</w:t>
+      </w:r>
+      <w:proofErr w:type="spellEnd"/>
+      <w:r>
+        <w:t xml:space="preserve">. </w:t>
+      </w:r>
+      <w:proofErr w:type="spellStart"/>
+      <w:r>
+        <w:t>A</w:t>
+      </w:r>
+      <w:r>
+        <w:t>notable</w:t>
+      </w:r>
+      <w:proofErr w:type="spellEnd"/>
+      <w:r>
+        <w:t xml:space="preserve"> </w:t>
+      </w:r>
+      <w:proofErr w:type="spellStart"/>
+      <w:r>
+        <w:t>extension</w:t>
+      </w:r>
+      <w:proofErr w:type="spellEnd"/>
+      <w:r>
+        <w:t xml:space="preserve"> of </w:t>
+      </w:r>
+      <w:proofErr w:type="spellStart"/>
+      <w:r>
+        <w:t>GANs</w:t>
+      </w:r>
+      <w:proofErr w:type="spellEnd"/>
+      <w:r>
+        <w:t xml:space="preserve"> is </w:t>
+      </w:r>
+      <w:proofErr w:type="spellStart"/>
+      <w:r>
+        <w:t>the</w:t>
+      </w:r>
+      <w:proofErr w:type="spellEnd"/>
+      <w:r>
+        <w:t xml:space="preserve"> </w:t>
+      </w:r>
+      <w:proofErr w:type="spellStart"/>
+      <w:r>
+        <w:t>development</w:t>
+      </w:r>
+      <w:proofErr w:type="spellEnd"/>
+      <w:r>
+        <w:t xml:space="preserve"> of </w:t>
+      </w:r>
+      <w:proofErr w:type="spellStart"/>
+      <w:r>
+        <w:t>conditional</w:t>
+      </w:r>
+      <w:proofErr w:type="spellEnd"/>
+      <w:r>
+        <w:t xml:space="preserve"> </w:t>
+      </w:r>
+      <w:proofErr w:type="spellStart"/>
+      <w:r>
+        <w:t>GANs</w:t>
+      </w:r>
+      <w:proofErr w:type="spellEnd"/>
+      <w:r>
+        <w:t xml:space="preserve"> (</w:t>
+      </w:r>
+      <w:proofErr w:type="spellStart"/>
+      <w:r>
+        <w:t>see</w:t>
+      </w:r>
+      <w:proofErr w:type="spellEnd"/>
+      <w:r>
+        <w:t xml:space="preserve"> for </w:t>
+      </w:r>
+      <w:proofErr w:type="spellStart"/>
+      <w:r>
+        <w:t>example</w:t>
+      </w:r>
+      <w:proofErr w:type="spellEnd"/>
+      <w:r>
+        <w:t> </w:t>
+      </w:r>
+      <w:proofErr w:type="spellStart"/>
+      <w:r>
+        <w:fldChar w:fldCharType="begin"/>
+      </w:r>
+      <w:r>
+        <w:instrText>HYPERLINK "https://arxiv.org/abs/1907.10786" \t "_blank"</w:instrText>
+      </w:r>
+      <w:r>
+        <w:fldChar w:fldCharType="separate"/>
+      </w:r>
+      <w:r>
+        <w:rPr>
+          <w:rStyle w:val="Hipervnculo"/>
+        </w:rPr>
+        <w:t>here</w:t>
+      </w:r>
+      <w:proofErr w:type="spellEnd"/>
+      <w:r>
+        <w:rPr>
+          <w:rStyle w:val="Hipervnculo"/>
+        </w:rPr>
+        <w:t xml:space="preserve">(opens in a </w:t>
+      </w:r>
+      <w:proofErr w:type="spellStart"/>
+      <w:r>
+        <w:rPr>
+          <w:rStyle w:val="Hipervnculo"/>
+        </w:rPr>
+        <w:t>new</w:t>
+      </w:r>
+      <w:proofErr w:type="spellEnd"/>
+      <w:r>
+        <w:rPr>
+          <w:rStyle w:val="Hipervnculo"/>
+        </w:rPr>
+        <w:t xml:space="preserve"> </w:t>
+      </w:r>
+      <w:proofErr w:type="spellStart"/>
+      <w:r>
+        <w:rPr>
+          <w:rStyle w:val="Hipervnculo"/>
+        </w:rPr>
+        <w:t>tab</w:t>
+      </w:r>
+      <w:proofErr w:type="spellEnd"/>
+      <w:r>
+        <w:rPr>
+          <w:rStyle w:val="Hipervnculo"/>
+        </w:rPr>
+        <w:t>)</w:t>
+      </w:r>
+      <w:r>
+        <w:fldChar w:fldCharType="end"/>
+      </w:r>
+      <w:r>
+        <w:t xml:space="preserve">). </w:t>
+      </w:r>
+      <w:proofErr w:type="spellStart"/>
+      <w:r>
+        <w:t>They</w:t>
+      </w:r>
+      <w:proofErr w:type="spellEnd"/>
+      <w:r>
+        <w:t xml:space="preserve"> </w:t>
+      </w:r>
+      <w:proofErr w:type="spellStart"/>
+      <w:r>
+        <w:t>allow</w:t>
+      </w:r>
+      <w:proofErr w:type="spellEnd"/>
+      <w:r>
+        <w:t xml:space="preserve"> for </w:t>
+      </w:r>
+      <w:proofErr w:type="spellStart"/>
+      <w:r>
+        <w:t>manipulation</w:t>
+      </w:r>
+      <w:proofErr w:type="spellEnd"/>
+      <w:r>
+        <w:t xml:space="preserve"> of </w:t>
+      </w:r>
+      <w:proofErr w:type="spellStart"/>
+      <w:r>
+        <w:t>specific</w:t>
+      </w:r>
+      <w:proofErr w:type="spellEnd"/>
+      <w:r>
+        <w:t xml:space="preserve"> </w:t>
+      </w:r>
+      <w:proofErr w:type="spellStart"/>
+      <w:r>
+        <w:t>attributes</w:t>
+      </w:r>
+      <w:proofErr w:type="spellEnd"/>
+      <w:r>
+        <w:t xml:space="preserve"> in </w:t>
+      </w:r>
+      <w:proofErr w:type="spellStart"/>
+      <w:r>
+        <w:t>the</w:t>
+      </w:r>
+      <w:proofErr w:type="spellEnd"/>
+      <w:r>
+        <w:t xml:space="preserve"> output </w:t>
+      </w:r>
+      <w:proofErr w:type="spellStart"/>
+      <w:r>
+        <w:t>images</w:t>
+      </w:r>
+      <w:proofErr w:type="spellEnd"/>
+      <w:r>
+        <w:t xml:space="preserve">, </w:t>
+      </w:r>
+      <w:proofErr w:type="spellStart"/>
+      <w:r>
+        <w:t>such</w:t>
+      </w:r>
+      <w:proofErr w:type="spellEnd"/>
+      <w:r>
+        <w:t xml:space="preserve"> as </w:t>
+      </w:r>
+      <w:proofErr w:type="spellStart"/>
+      <w:r>
+        <w:t>changing</w:t>
+      </w:r>
+      <w:proofErr w:type="spellEnd"/>
+      <w:r>
+        <w:t xml:space="preserve"> </w:t>
+      </w:r>
+      <w:proofErr w:type="spellStart"/>
+      <w:r>
+        <w:t>the</w:t>
+      </w:r>
+      <w:proofErr w:type="spellEnd"/>
+      <w:r>
+        <w:t xml:space="preserve"> </w:t>
+      </w:r>
+      <w:proofErr w:type="spellStart"/>
+      <w:r>
+        <w:t>view</w:t>
+      </w:r>
+      <w:proofErr w:type="spellEnd"/>
+      <w:r>
+        <w:t xml:space="preserve"> angle, </w:t>
+      </w:r>
+      <w:proofErr w:type="spellStart"/>
+      <w:r>
+        <w:t>gender</w:t>
+      </w:r>
+      <w:proofErr w:type="spellEnd"/>
+      <w:r>
+        <w:t xml:space="preserve">, or </w:t>
+      </w:r>
+      <w:proofErr w:type="spellStart"/>
+      <w:r>
+        <w:t>adding</w:t>
+      </w:r>
+      <w:proofErr w:type="spellEnd"/>
+      <w:r>
+        <w:t xml:space="preserve"> a </w:t>
+      </w:r>
+      <w:proofErr w:type="spellStart"/>
+      <w:r>
+        <w:t>smile</w:t>
+      </w:r>
+      <w:proofErr w:type="spellEnd"/>
+      <w:r>
+        <w:t>.</w:t>
+      </w:r>
+    </w:p>
+    <w:p>
+      <w:pPr>
+        <w:jc w:val="both"/>
+      </w:pPr>
+    </w:p>
     <w:p/>
     <w:p>
       <w:pPr>
@@ -15687,6 +17401,268 @@
     </w:lvl>
   </w:abstractNum>
   <w:abstractNum w:abstractNumId="7" w15:restartNumberingAfterBreak="0">
+    <w:nsid w:val="2CDE7F97"/>
+    <w:multiLevelType w:val="hybridMultilevel"/>
+    <w:tmpl w:val="413287E8"/>
+    <w:lvl w:ilvl="0" w:tplc="04030001">
+      <w:start w:val="1"/>
+      <w:numFmt w:val="bullet"/>
+      <w:lvlText w:val=""/>
+      <w:lvlJc w:val="left"/>
+      <w:pPr>
+        <w:ind w:left="720" w:hanging="360"/>
+      </w:pPr>
+      <w:rPr>
+        <w:rFonts w:ascii="Symbol" w:hAnsi="Symbol" w:hint="default"/>
+      </w:rPr>
+    </w:lvl>
+    <w:lvl w:ilvl="1" w:tplc="04030003" w:tentative="1">
+      <w:start w:val="1"/>
+      <w:numFmt w:val="bullet"/>
+      <w:lvlText w:val="o"/>
+      <w:lvlJc w:val="left"/>
+      <w:pPr>
+        <w:ind w:left="1440" w:hanging="360"/>
+      </w:pPr>
+      <w:rPr>
+        <w:rFonts w:ascii="Courier New" w:hAnsi="Courier New" w:cs="Courier New" w:hint="default"/>
+      </w:rPr>
+    </w:lvl>
+    <w:lvl w:ilvl="2" w:tplc="04030005" w:tentative="1">
+      <w:start w:val="1"/>
+      <w:numFmt w:val="bullet"/>
+      <w:lvlText w:val=""/>
+      <w:lvlJc w:val="left"/>
+      <w:pPr>
+        <w:ind w:left="2160" w:hanging="360"/>
+      </w:pPr>
+      <w:rPr>
+        <w:rFonts w:ascii="Wingdings" w:hAnsi="Wingdings" w:hint="default"/>
+      </w:rPr>
+    </w:lvl>
+    <w:lvl w:ilvl="3" w:tplc="04030001" w:tentative="1">
+      <w:start w:val="1"/>
+      <w:numFmt w:val="bullet"/>
+      <w:lvlText w:val=""/>
+      <w:lvlJc w:val="left"/>
+      <w:pPr>
+        <w:ind w:left="2880" w:hanging="360"/>
+      </w:pPr>
+      <w:rPr>
+        <w:rFonts w:ascii="Symbol" w:hAnsi="Symbol" w:hint="default"/>
+      </w:rPr>
+    </w:lvl>
+    <w:lvl w:ilvl="4" w:tplc="04030003" w:tentative="1">
+      <w:start w:val="1"/>
+      <w:numFmt w:val="bullet"/>
+      <w:lvlText w:val="o"/>
+      <w:lvlJc w:val="left"/>
+      <w:pPr>
+        <w:ind w:left="3600" w:hanging="360"/>
+      </w:pPr>
+      <w:rPr>
+        <w:rFonts w:ascii="Courier New" w:hAnsi="Courier New" w:cs="Courier New" w:hint="default"/>
+      </w:rPr>
+    </w:lvl>
+    <w:lvl w:ilvl="5" w:tplc="04030005" w:tentative="1">
+      <w:start w:val="1"/>
+      <w:numFmt w:val="bullet"/>
+      <w:lvlText w:val=""/>
+      <w:lvlJc w:val="left"/>
+      <w:pPr>
+        <w:ind w:left="4320" w:hanging="360"/>
+      </w:pPr>
+      <w:rPr>
+        <w:rFonts w:ascii="Wingdings" w:hAnsi="Wingdings" w:hint="default"/>
+      </w:rPr>
+    </w:lvl>
+    <w:lvl w:ilvl="6" w:tplc="04030001" w:tentative="1">
+      <w:start w:val="1"/>
+      <w:numFmt w:val="bullet"/>
+      <w:lvlText w:val=""/>
+      <w:lvlJc w:val="left"/>
+      <w:pPr>
+        <w:ind w:left="5040" w:hanging="360"/>
+      </w:pPr>
+      <w:rPr>
+        <w:rFonts w:ascii="Symbol" w:hAnsi="Symbol" w:hint="default"/>
+      </w:rPr>
+    </w:lvl>
+    <w:lvl w:ilvl="7" w:tplc="04030003" w:tentative="1">
+      <w:start w:val="1"/>
+      <w:numFmt w:val="bullet"/>
+      <w:lvlText w:val="o"/>
+      <w:lvlJc w:val="left"/>
+      <w:pPr>
+        <w:ind w:left="5760" w:hanging="360"/>
+      </w:pPr>
+      <w:rPr>
+        <w:rFonts w:ascii="Courier New" w:hAnsi="Courier New" w:cs="Courier New" w:hint="default"/>
+      </w:rPr>
+    </w:lvl>
+    <w:lvl w:ilvl="8" w:tplc="04030005" w:tentative="1">
+      <w:start w:val="1"/>
+      <w:numFmt w:val="bullet"/>
+      <w:lvlText w:val=""/>
+      <w:lvlJc w:val="left"/>
+      <w:pPr>
+        <w:ind w:left="6480" w:hanging="360"/>
+      </w:pPr>
+      <w:rPr>
+        <w:rFonts w:ascii="Wingdings" w:hAnsi="Wingdings" w:hint="default"/>
+      </w:rPr>
+    </w:lvl>
+  </w:abstractNum>
+  <w:abstractNum w:abstractNumId="8" w15:restartNumberingAfterBreak="0">
+    <w:nsid w:val="2D7B0168"/>
+    <w:multiLevelType w:val="multilevel"/>
+    <w:tmpl w:val="5AF6E5F8"/>
+    <w:lvl w:ilvl="0">
+      <w:start w:val="1"/>
+      <w:numFmt w:val="bullet"/>
+      <w:lvlText w:val=""/>
+      <w:lvlJc w:val="left"/>
+      <w:pPr>
+        <w:tabs>
+          <w:tab w:val="num" w:pos="720"/>
+        </w:tabs>
+        <w:ind w:left="720" w:hanging="360"/>
+      </w:pPr>
+      <w:rPr>
+        <w:rFonts w:ascii="Symbol" w:hAnsi="Symbol" w:hint="default"/>
+        <w:sz w:val="20"/>
+      </w:rPr>
+    </w:lvl>
+    <w:lvl w:ilvl="1" w:tentative="1">
+      <w:start w:val="1"/>
+      <w:numFmt w:val="bullet"/>
+      <w:lvlText w:val=""/>
+      <w:lvlJc w:val="left"/>
+      <w:pPr>
+        <w:tabs>
+          <w:tab w:val="num" w:pos="1440"/>
+        </w:tabs>
+        <w:ind w:left="1440" w:hanging="360"/>
+      </w:pPr>
+      <w:rPr>
+        <w:rFonts w:ascii="Symbol" w:hAnsi="Symbol" w:hint="default"/>
+        <w:sz w:val="20"/>
+      </w:rPr>
+    </w:lvl>
+    <w:lvl w:ilvl="2" w:tentative="1">
+      <w:start w:val="1"/>
+      <w:numFmt w:val="bullet"/>
+      <w:lvlText w:val=""/>
+      <w:lvlJc w:val="left"/>
+      <w:pPr>
+        <w:tabs>
+          <w:tab w:val="num" w:pos="2160"/>
+        </w:tabs>
+        <w:ind w:left="2160" w:hanging="360"/>
+      </w:pPr>
+      <w:rPr>
+        <w:rFonts w:ascii="Symbol" w:hAnsi="Symbol" w:hint="default"/>
+        <w:sz w:val="20"/>
+      </w:rPr>
+    </w:lvl>
+    <w:lvl w:ilvl="3" w:tentative="1">
+      <w:start w:val="1"/>
+      <w:numFmt w:val="bullet"/>
+      <w:lvlText w:val=""/>
+      <w:lvlJc w:val="left"/>
+      <w:pPr>
+        <w:tabs>
+          <w:tab w:val="num" w:pos="2880"/>
+        </w:tabs>
+        <w:ind w:left="2880" w:hanging="360"/>
+      </w:pPr>
+      <w:rPr>
+        <w:rFonts w:ascii="Symbol" w:hAnsi="Symbol" w:hint="default"/>
+        <w:sz w:val="20"/>
+      </w:rPr>
+    </w:lvl>
+    <w:lvl w:ilvl="4" w:tentative="1">
+      <w:start w:val="1"/>
+      <w:numFmt w:val="bullet"/>
+      <w:lvlText w:val=""/>
+      <w:lvlJc w:val="left"/>
+      <w:pPr>
+        <w:tabs>
+          <w:tab w:val="num" w:pos="3600"/>
+        </w:tabs>
+        <w:ind w:left="3600" w:hanging="360"/>
+      </w:pPr>
+      <w:rPr>
+        <w:rFonts w:ascii="Symbol" w:hAnsi="Symbol" w:hint="default"/>
+        <w:sz w:val="20"/>
+      </w:rPr>
+    </w:lvl>
+    <w:lvl w:ilvl="5" w:tentative="1">
+      <w:start w:val="1"/>
+      <w:numFmt w:val="bullet"/>
+      <w:lvlText w:val=""/>
+      <w:lvlJc w:val="left"/>
+      <w:pPr>
+        <w:tabs>
+          <w:tab w:val="num" w:pos="4320"/>
+        </w:tabs>
+        <w:ind w:left="4320" w:hanging="360"/>
+      </w:pPr>
+      <w:rPr>
+        <w:rFonts w:ascii="Symbol" w:hAnsi="Symbol" w:hint="default"/>
+        <w:sz w:val="20"/>
+      </w:rPr>
+    </w:lvl>
+    <w:lvl w:ilvl="6" w:tentative="1">
+      <w:start w:val="1"/>
+      <w:numFmt w:val="bullet"/>
+      <w:lvlText w:val=""/>
+      <w:lvlJc w:val="left"/>
+      <w:pPr>
+        <w:tabs>
+          <w:tab w:val="num" w:pos="5040"/>
+        </w:tabs>
+        <w:ind w:left="5040" w:hanging="360"/>
+      </w:pPr>
+      <w:rPr>
+        <w:rFonts w:ascii="Symbol" w:hAnsi="Symbol" w:hint="default"/>
+        <w:sz w:val="20"/>
+      </w:rPr>
+    </w:lvl>
+    <w:lvl w:ilvl="7" w:tentative="1">
+      <w:start w:val="1"/>
+      <w:numFmt w:val="bullet"/>
+      <w:lvlText w:val=""/>
+      <w:lvlJc w:val="left"/>
+      <w:pPr>
+        <w:tabs>
+          <w:tab w:val="num" w:pos="5760"/>
+        </w:tabs>
+        <w:ind w:left="5760" w:hanging="360"/>
+      </w:pPr>
+      <w:rPr>
+        <w:rFonts w:ascii="Symbol" w:hAnsi="Symbol" w:hint="default"/>
+        <w:sz w:val="20"/>
+      </w:rPr>
+    </w:lvl>
+    <w:lvl w:ilvl="8" w:tentative="1">
+      <w:start w:val="1"/>
+      <w:numFmt w:val="bullet"/>
+      <w:lvlText w:val=""/>
+      <w:lvlJc w:val="left"/>
+      <w:pPr>
+        <w:tabs>
+          <w:tab w:val="num" w:pos="6480"/>
+        </w:tabs>
+        <w:ind w:left="6480" w:hanging="360"/>
+      </w:pPr>
+      <w:rPr>
+        <w:rFonts w:ascii="Symbol" w:hAnsi="Symbol" w:hint="default"/>
+        <w:sz w:val="20"/>
+      </w:rPr>
+    </w:lvl>
+  </w:abstractNum>
+  <w:abstractNum w:abstractNumId="9" w15:restartNumberingAfterBreak="0">
     <w:nsid w:val="39DD0BEC"/>
     <w:multiLevelType w:val="multilevel"/>
     <w:tmpl w:val="03D0AFD0"/>
@@ -15835,298 +17811,10 @@
       </w:rPr>
     </w:lvl>
   </w:abstractNum>
-  <w:abstractNum w:abstractNumId="8" w15:restartNumberingAfterBreak="0">
-    <w:nsid w:val="5E576F9F"/>
-    <w:multiLevelType w:val="hybridMultilevel"/>
-    <w:tmpl w:val="C7C42144"/>
-    <w:lvl w:ilvl="0" w:tplc="0403000F">
-      <w:start w:val="1"/>
-      <w:numFmt w:val="decimal"/>
-      <w:lvlText w:val="%1."/>
-      <w:lvlJc w:val="left"/>
-      <w:pPr>
-        <w:ind w:left="720" w:hanging="360"/>
-      </w:pPr>
-      <w:rPr>
-        <w:rFonts w:hint="default"/>
-      </w:rPr>
-    </w:lvl>
-    <w:lvl w:ilvl="1" w:tplc="04030019" w:tentative="1">
-      <w:start w:val="1"/>
-      <w:numFmt w:val="lowerLetter"/>
-      <w:lvlText w:val="%2."/>
-      <w:lvlJc w:val="left"/>
-      <w:pPr>
-        <w:ind w:left="1440" w:hanging="360"/>
-      </w:pPr>
-    </w:lvl>
-    <w:lvl w:ilvl="2" w:tplc="0403001B" w:tentative="1">
-      <w:start w:val="1"/>
-      <w:numFmt w:val="lowerRoman"/>
-      <w:lvlText w:val="%3."/>
-      <w:lvlJc w:val="right"/>
-      <w:pPr>
-        <w:ind w:left="2160" w:hanging="180"/>
-      </w:pPr>
-    </w:lvl>
-    <w:lvl w:ilvl="3" w:tplc="0403000F" w:tentative="1">
-      <w:start w:val="1"/>
-      <w:numFmt w:val="decimal"/>
-      <w:lvlText w:val="%4."/>
-      <w:lvlJc w:val="left"/>
-      <w:pPr>
-        <w:ind w:left="2880" w:hanging="360"/>
-      </w:pPr>
-    </w:lvl>
-    <w:lvl w:ilvl="4" w:tplc="04030019" w:tentative="1">
-      <w:start w:val="1"/>
-      <w:numFmt w:val="lowerLetter"/>
-      <w:lvlText w:val="%5."/>
-      <w:lvlJc w:val="left"/>
-      <w:pPr>
-        <w:ind w:left="3600" w:hanging="360"/>
-      </w:pPr>
-    </w:lvl>
-    <w:lvl w:ilvl="5" w:tplc="0403001B" w:tentative="1">
-      <w:start w:val="1"/>
-      <w:numFmt w:val="lowerRoman"/>
-      <w:lvlText w:val="%6."/>
-      <w:lvlJc w:val="right"/>
-      <w:pPr>
-        <w:ind w:left="4320" w:hanging="180"/>
-      </w:pPr>
-    </w:lvl>
-    <w:lvl w:ilvl="6" w:tplc="0403000F" w:tentative="1">
-      <w:start w:val="1"/>
-      <w:numFmt w:val="decimal"/>
-      <w:lvlText w:val="%7."/>
-      <w:lvlJc w:val="left"/>
-      <w:pPr>
-        <w:ind w:left="5040" w:hanging="360"/>
-      </w:pPr>
-    </w:lvl>
-    <w:lvl w:ilvl="7" w:tplc="04030019" w:tentative="1">
-      <w:start w:val="1"/>
-      <w:numFmt w:val="lowerLetter"/>
-      <w:lvlText w:val="%8."/>
-      <w:lvlJc w:val="left"/>
-      <w:pPr>
-        <w:ind w:left="5760" w:hanging="360"/>
-      </w:pPr>
-    </w:lvl>
-    <w:lvl w:ilvl="8" w:tplc="0403001B" w:tentative="1">
-      <w:start w:val="1"/>
-      <w:numFmt w:val="lowerRoman"/>
-      <w:lvlText w:val="%9."/>
-      <w:lvlJc w:val="right"/>
-      <w:pPr>
-        <w:ind w:left="6480" w:hanging="180"/>
-      </w:pPr>
-    </w:lvl>
-  </w:abstractNum>
-  <w:abstractNum w:abstractNumId="9" w15:restartNumberingAfterBreak="0">
-    <w:nsid w:val="5F2551AF"/>
-    <w:multiLevelType w:val="hybridMultilevel"/>
-    <w:tmpl w:val="D1CABB5A"/>
-    <w:lvl w:ilvl="0" w:tplc="0403000F">
-      <w:start w:val="1"/>
-      <w:numFmt w:val="decimal"/>
-      <w:lvlText w:val="%1."/>
-      <w:lvlJc w:val="left"/>
-      <w:pPr>
-        <w:ind w:left="720" w:hanging="360"/>
-      </w:pPr>
-    </w:lvl>
-    <w:lvl w:ilvl="1" w:tplc="04030019" w:tentative="1">
-      <w:start w:val="1"/>
-      <w:numFmt w:val="lowerLetter"/>
-      <w:lvlText w:val="%2."/>
-      <w:lvlJc w:val="left"/>
-      <w:pPr>
-        <w:ind w:left="1440" w:hanging="360"/>
-      </w:pPr>
-    </w:lvl>
-    <w:lvl w:ilvl="2" w:tplc="0403001B" w:tentative="1">
-      <w:start w:val="1"/>
-      <w:numFmt w:val="lowerRoman"/>
-      <w:lvlText w:val="%3."/>
-      <w:lvlJc w:val="right"/>
-      <w:pPr>
-        <w:ind w:left="2160" w:hanging="180"/>
-      </w:pPr>
-    </w:lvl>
-    <w:lvl w:ilvl="3" w:tplc="0403000F" w:tentative="1">
-      <w:start w:val="1"/>
-      <w:numFmt w:val="decimal"/>
-      <w:lvlText w:val="%4."/>
-      <w:lvlJc w:val="left"/>
-      <w:pPr>
-        <w:ind w:left="2880" w:hanging="360"/>
-      </w:pPr>
-    </w:lvl>
-    <w:lvl w:ilvl="4" w:tplc="04030019" w:tentative="1">
-      <w:start w:val="1"/>
-      <w:numFmt w:val="lowerLetter"/>
-      <w:lvlText w:val="%5."/>
-      <w:lvlJc w:val="left"/>
-      <w:pPr>
-        <w:ind w:left="3600" w:hanging="360"/>
-      </w:pPr>
-    </w:lvl>
-    <w:lvl w:ilvl="5" w:tplc="0403001B" w:tentative="1">
-      <w:start w:val="1"/>
-      <w:numFmt w:val="lowerRoman"/>
-      <w:lvlText w:val="%6."/>
-      <w:lvlJc w:val="right"/>
-      <w:pPr>
-        <w:ind w:left="4320" w:hanging="180"/>
-      </w:pPr>
-    </w:lvl>
-    <w:lvl w:ilvl="6" w:tplc="0403000F" w:tentative="1">
-      <w:start w:val="1"/>
-      <w:numFmt w:val="decimal"/>
-      <w:lvlText w:val="%7."/>
-      <w:lvlJc w:val="left"/>
-      <w:pPr>
-        <w:ind w:left="5040" w:hanging="360"/>
-      </w:pPr>
-    </w:lvl>
-    <w:lvl w:ilvl="7" w:tplc="04030019" w:tentative="1">
-      <w:start w:val="1"/>
-      <w:numFmt w:val="lowerLetter"/>
-      <w:lvlText w:val="%8."/>
-      <w:lvlJc w:val="left"/>
-      <w:pPr>
-        <w:ind w:left="5760" w:hanging="360"/>
-      </w:pPr>
-    </w:lvl>
-    <w:lvl w:ilvl="8" w:tplc="0403001B" w:tentative="1">
-      <w:start w:val="1"/>
-      <w:numFmt w:val="lowerRoman"/>
-      <w:lvlText w:val="%9."/>
-      <w:lvlJc w:val="right"/>
-      <w:pPr>
-        <w:ind w:left="6480" w:hanging="180"/>
-      </w:pPr>
-    </w:lvl>
-  </w:abstractNum>
   <w:abstractNum w:abstractNumId="10" w15:restartNumberingAfterBreak="0">
-    <w:nsid w:val="65BD59E2"/>
-    <w:multiLevelType w:val="hybridMultilevel"/>
-    <w:tmpl w:val="0F84B5A2"/>
-    <w:lvl w:ilvl="0" w:tplc="04030001">
-      <w:start w:val="1"/>
-      <w:numFmt w:val="bullet"/>
-      <w:lvlText w:val=""/>
-      <w:lvlJc w:val="left"/>
-      <w:pPr>
-        <w:ind w:left="1068" w:hanging="360"/>
-      </w:pPr>
-      <w:rPr>
-        <w:rFonts w:ascii="Symbol" w:hAnsi="Symbol" w:hint="default"/>
-      </w:rPr>
-    </w:lvl>
-    <w:lvl w:ilvl="1" w:tplc="04030003" w:tentative="1">
-      <w:start w:val="1"/>
-      <w:numFmt w:val="bullet"/>
-      <w:lvlText w:val="o"/>
-      <w:lvlJc w:val="left"/>
-      <w:pPr>
-        <w:ind w:left="1788" w:hanging="360"/>
-      </w:pPr>
-      <w:rPr>
-        <w:rFonts w:ascii="Courier New" w:hAnsi="Courier New" w:cs="Courier New" w:hint="default"/>
-      </w:rPr>
-    </w:lvl>
-    <w:lvl w:ilvl="2" w:tplc="04030005" w:tentative="1">
-      <w:start w:val="1"/>
-      <w:numFmt w:val="bullet"/>
-      <w:lvlText w:val=""/>
-      <w:lvlJc w:val="left"/>
-      <w:pPr>
-        <w:ind w:left="2508" w:hanging="360"/>
-      </w:pPr>
-      <w:rPr>
-        <w:rFonts w:ascii="Wingdings" w:hAnsi="Wingdings" w:hint="default"/>
-      </w:rPr>
-    </w:lvl>
-    <w:lvl w:ilvl="3" w:tplc="04030001" w:tentative="1">
-      <w:start w:val="1"/>
-      <w:numFmt w:val="bullet"/>
-      <w:lvlText w:val=""/>
-      <w:lvlJc w:val="left"/>
-      <w:pPr>
-        <w:ind w:left="3228" w:hanging="360"/>
-      </w:pPr>
-      <w:rPr>
-        <w:rFonts w:ascii="Symbol" w:hAnsi="Symbol" w:hint="default"/>
-      </w:rPr>
-    </w:lvl>
-    <w:lvl w:ilvl="4" w:tplc="04030003" w:tentative="1">
-      <w:start w:val="1"/>
-      <w:numFmt w:val="bullet"/>
-      <w:lvlText w:val="o"/>
-      <w:lvlJc w:val="left"/>
-      <w:pPr>
-        <w:ind w:left="3948" w:hanging="360"/>
-      </w:pPr>
-      <w:rPr>
-        <w:rFonts w:ascii="Courier New" w:hAnsi="Courier New" w:cs="Courier New" w:hint="default"/>
-      </w:rPr>
-    </w:lvl>
-    <w:lvl w:ilvl="5" w:tplc="04030005" w:tentative="1">
-      <w:start w:val="1"/>
-      <w:numFmt w:val="bullet"/>
-      <w:lvlText w:val=""/>
-      <w:lvlJc w:val="left"/>
-      <w:pPr>
-        <w:ind w:left="4668" w:hanging="360"/>
-      </w:pPr>
-      <w:rPr>
-        <w:rFonts w:ascii="Wingdings" w:hAnsi="Wingdings" w:hint="default"/>
-      </w:rPr>
-    </w:lvl>
-    <w:lvl w:ilvl="6" w:tplc="04030001" w:tentative="1">
-      <w:start w:val="1"/>
-      <w:numFmt w:val="bullet"/>
-      <w:lvlText w:val=""/>
-      <w:lvlJc w:val="left"/>
-      <w:pPr>
-        <w:ind w:left="5388" w:hanging="360"/>
-      </w:pPr>
-      <w:rPr>
-        <w:rFonts w:ascii="Symbol" w:hAnsi="Symbol" w:hint="default"/>
-      </w:rPr>
-    </w:lvl>
-    <w:lvl w:ilvl="7" w:tplc="04030003" w:tentative="1">
-      <w:start w:val="1"/>
-      <w:numFmt w:val="bullet"/>
-      <w:lvlText w:val="o"/>
-      <w:lvlJc w:val="left"/>
-      <w:pPr>
-        <w:ind w:left="6108" w:hanging="360"/>
-      </w:pPr>
-      <w:rPr>
-        <w:rFonts w:ascii="Courier New" w:hAnsi="Courier New" w:cs="Courier New" w:hint="default"/>
-      </w:rPr>
-    </w:lvl>
-    <w:lvl w:ilvl="8" w:tplc="04030005" w:tentative="1">
-      <w:start w:val="1"/>
-      <w:numFmt w:val="bullet"/>
-      <w:lvlText w:val=""/>
-      <w:lvlJc w:val="left"/>
-      <w:pPr>
-        <w:ind w:left="6828" w:hanging="360"/>
-      </w:pPr>
-      <w:rPr>
-        <w:rFonts w:ascii="Wingdings" w:hAnsi="Wingdings" w:hint="default"/>
-      </w:rPr>
-    </w:lvl>
-  </w:abstractNum>
-  <w:abstractNum w:abstractNumId="11" w15:restartNumberingAfterBreak="0">
-    <w:nsid w:val="7B1537A2"/>
+    <w:nsid w:val="4C773A93"/>
     <w:multiLevelType w:val="multilevel"/>
-    <w:tmpl w:val="DC5C685C"/>
+    <w:tmpl w:val="B83C79D0"/>
     <w:lvl w:ilvl="0">
       <w:start w:val="1"/>
       <w:numFmt w:val="bullet"/>
@@ -16272,11 +17960,561 @@
       </w:rPr>
     </w:lvl>
   </w:abstractNum>
+  <w:abstractNum w:abstractNumId="11" w15:restartNumberingAfterBreak="0">
+    <w:nsid w:val="5E576F9F"/>
+    <w:multiLevelType w:val="hybridMultilevel"/>
+    <w:tmpl w:val="C7C42144"/>
+    <w:lvl w:ilvl="0" w:tplc="0403000F">
+      <w:start w:val="1"/>
+      <w:numFmt w:val="decimal"/>
+      <w:lvlText w:val="%1."/>
+      <w:lvlJc w:val="left"/>
+      <w:pPr>
+        <w:ind w:left="720" w:hanging="360"/>
+      </w:pPr>
+      <w:rPr>
+        <w:rFonts w:hint="default"/>
+      </w:rPr>
+    </w:lvl>
+    <w:lvl w:ilvl="1" w:tplc="04030019" w:tentative="1">
+      <w:start w:val="1"/>
+      <w:numFmt w:val="lowerLetter"/>
+      <w:lvlText w:val="%2."/>
+      <w:lvlJc w:val="left"/>
+      <w:pPr>
+        <w:ind w:left="1440" w:hanging="360"/>
+      </w:pPr>
+    </w:lvl>
+    <w:lvl w:ilvl="2" w:tplc="0403001B" w:tentative="1">
+      <w:start w:val="1"/>
+      <w:numFmt w:val="lowerRoman"/>
+      <w:lvlText w:val="%3."/>
+      <w:lvlJc w:val="right"/>
+      <w:pPr>
+        <w:ind w:left="2160" w:hanging="180"/>
+      </w:pPr>
+    </w:lvl>
+    <w:lvl w:ilvl="3" w:tplc="0403000F" w:tentative="1">
+      <w:start w:val="1"/>
+      <w:numFmt w:val="decimal"/>
+      <w:lvlText w:val="%4."/>
+      <w:lvlJc w:val="left"/>
+      <w:pPr>
+        <w:ind w:left="2880" w:hanging="360"/>
+      </w:pPr>
+    </w:lvl>
+    <w:lvl w:ilvl="4" w:tplc="04030019" w:tentative="1">
+      <w:start w:val="1"/>
+      <w:numFmt w:val="lowerLetter"/>
+      <w:lvlText w:val="%5."/>
+      <w:lvlJc w:val="left"/>
+      <w:pPr>
+        <w:ind w:left="3600" w:hanging="360"/>
+      </w:pPr>
+    </w:lvl>
+    <w:lvl w:ilvl="5" w:tplc="0403001B" w:tentative="1">
+      <w:start w:val="1"/>
+      <w:numFmt w:val="lowerRoman"/>
+      <w:lvlText w:val="%6."/>
+      <w:lvlJc w:val="right"/>
+      <w:pPr>
+        <w:ind w:left="4320" w:hanging="180"/>
+      </w:pPr>
+    </w:lvl>
+    <w:lvl w:ilvl="6" w:tplc="0403000F" w:tentative="1">
+      <w:start w:val="1"/>
+      <w:numFmt w:val="decimal"/>
+      <w:lvlText w:val="%7."/>
+      <w:lvlJc w:val="left"/>
+      <w:pPr>
+        <w:ind w:left="5040" w:hanging="360"/>
+      </w:pPr>
+    </w:lvl>
+    <w:lvl w:ilvl="7" w:tplc="04030019" w:tentative="1">
+      <w:start w:val="1"/>
+      <w:numFmt w:val="lowerLetter"/>
+      <w:lvlText w:val="%8."/>
+      <w:lvlJc w:val="left"/>
+      <w:pPr>
+        <w:ind w:left="5760" w:hanging="360"/>
+      </w:pPr>
+    </w:lvl>
+    <w:lvl w:ilvl="8" w:tplc="0403001B" w:tentative="1">
+      <w:start w:val="1"/>
+      <w:numFmt w:val="lowerRoman"/>
+      <w:lvlText w:val="%9."/>
+      <w:lvlJc w:val="right"/>
+      <w:pPr>
+        <w:ind w:left="6480" w:hanging="180"/>
+      </w:pPr>
+    </w:lvl>
+  </w:abstractNum>
+  <w:abstractNum w:abstractNumId="12" w15:restartNumberingAfterBreak="0">
+    <w:nsid w:val="5F2551AF"/>
+    <w:multiLevelType w:val="hybridMultilevel"/>
+    <w:tmpl w:val="D1CABB5A"/>
+    <w:lvl w:ilvl="0" w:tplc="0403000F">
+      <w:start w:val="1"/>
+      <w:numFmt w:val="decimal"/>
+      <w:lvlText w:val="%1."/>
+      <w:lvlJc w:val="left"/>
+      <w:pPr>
+        <w:ind w:left="720" w:hanging="360"/>
+      </w:pPr>
+    </w:lvl>
+    <w:lvl w:ilvl="1" w:tplc="04030019" w:tentative="1">
+      <w:start w:val="1"/>
+      <w:numFmt w:val="lowerLetter"/>
+      <w:lvlText w:val="%2."/>
+      <w:lvlJc w:val="left"/>
+      <w:pPr>
+        <w:ind w:left="1440" w:hanging="360"/>
+      </w:pPr>
+    </w:lvl>
+    <w:lvl w:ilvl="2" w:tplc="0403001B" w:tentative="1">
+      <w:start w:val="1"/>
+      <w:numFmt w:val="lowerRoman"/>
+      <w:lvlText w:val="%3."/>
+      <w:lvlJc w:val="right"/>
+      <w:pPr>
+        <w:ind w:left="2160" w:hanging="180"/>
+      </w:pPr>
+    </w:lvl>
+    <w:lvl w:ilvl="3" w:tplc="0403000F" w:tentative="1">
+      <w:start w:val="1"/>
+      <w:numFmt w:val="decimal"/>
+      <w:lvlText w:val="%4."/>
+      <w:lvlJc w:val="left"/>
+      <w:pPr>
+        <w:ind w:left="2880" w:hanging="360"/>
+      </w:pPr>
+    </w:lvl>
+    <w:lvl w:ilvl="4" w:tplc="04030019" w:tentative="1">
+      <w:start w:val="1"/>
+      <w:numFmt w:val="lowerLetter"/>
+      <w:lvlText w:val="%5."/>
+      <w:lvlJc w:val="left"/>
+      <w:pPr>
+        <w:ind w:left="3600" w:hanging="360"/>
+      </w:pPr>
+    </w:lvl>
+    <w:lvl w:ilvl="5" w:tplc="0403001B" w:tentative="1">
+      <w:start w:val="1"/>
+      <w:numFmt w:val="lowerRoman"/>
+      <w:lvlText w:val="%6."/>
+      <w:lvlJc w:val="right"/>
+      <w:pPr>
+        <w:ind w:left="4320" w:hanging="180"/>
+      </w:pPr>
+    </w:lvl>
+    <w:lvl w:ilvl="6" w:tplc="0403000F" w:tentative="1">
+      <w:start w:val="1"/>
+      <w:numFmt w:val="decimal"/>
+      <w:lvlText w:val="%7."/>
+      <w:lvlJc w:val="left"/>
+      <w:pPr>
+        <w:ind w:left="5040" w:hanging="360"/>
+      </w:pPr>
+    </w:lvl>
+    <w:lvl w:ilvl="7" w:tplc="04030019" w:tentative="1">
+      <w:start w:val="1"/>
+      <w:numFmt w:val="lowerLetter"/>
+      <w:lvlText w:val="%8."/>
+      <w:lvlJc w:val="left"/>
+      <w:pPr>
+        <w:ind w:left="5760" w:hanging="360"/>
+      </w:pPr>
+    </w:lvl>
+    <w:lvl w:ilvl="8" w:tplc="0403001B" w:tentative="1">
+      <w:start w:val="1"/>
+      <w:numFmt w:val="lowerRoman"/>
+      <w:lvlText w:val="%9."/>
+      <w:lvlJc w:val="right"/>
+      <w:pPr>
+        <w:ind w:left="6480" w:hanging="180"/>
+      </w:pPr>
+    </w:lvl>
+  </w:abstractNum>
+  <w:abstractNum w:abstractNumId="13" w15:restartNumberingAfterBreak="0">
+    <w:nsid w:val="65BD59E2"/>
+    <w:multiLevelType w:val="hybridMultilevel"/>
+    <w:tmpl w:val="0F84B5A2"/>
+    <w:lvl w:ilvl="0" w:tplc="04030001">
+      <w:start w:val="1"/>
+      <w:numFmt w:val="bullet"/>
+      <w:lvlText w:val=""/>
+      <w:lvlJc w:val="left"/>
+      <w:pPr>
+        <w:ind w:left="1068" w:hanging="360"/>
+      </w:pPr>
+      <w:rPr>
+        <w:rFonts w:ascii="Symbol" w:hAnsi="Symbol" w:hint="default"/>
+      </w:rPr>
+    </w:lvl>
+    <w:lvl w:ilvl="1" w:tplc="04030003" w:tentative="1">
+      <w:start w:val="1"/>
+      <w:numFmt w:val="bullet"/>
+      <w:lvlText w:val="o"/>
+      <w:lvlJc w:val="left"/>
+      <w:pPr>
+        <w:ind w:left="1788" w:hanging="360"/>
+      </w:pPr>
+      <w:rPr>
+        <w:rFonts w:ascii="Courier New" w:hAnsi="Courier New" w:cs="Courier New" w:hint="default"/>
+      </w:rPr>
+    </w:lvl>
+    <w:lvl w:ilvl="2" w:tplc="04030005" w:tentative="1">
+      <w:start w:val="1"/>
+      <w:numFmt w:val="bullet"/>
+      <w:lvlText w:val=""/>
+      <w:lvlJc w:val="left"/>
+      <w:pPr>
+        <w:ind w:left="2508" w:hanging="360"/>
+      </w:pPr>
+      <w:rPr>
+        <w:rFonts w:ascii="Wingdings" w:hAnsi="Wingdings" w:hint="default"/>
+      </w:rPr>
+    </w:lvl>
+    <w:lvl w:ilvl="3" w:tplc="04030001" w:tentative="1">
+      <w:start w:val="1"/>
+      <w:numFmt w:val="bullet"/>
+      <w:lvlText w:val=""/>
+      <w:lvlJc w:val="left"/>
+      <w:pPr>
+        <w:ind w:left="3228" w:hanging="360"/>
+      </w:pPr>
+      <w:rPr>
+        <w:rFonts w:ascii="Symbol" w:hAnsi="Symbol" w:hint="default"/>
+      </w:rPr>
+    </w:lvl>
+    <w:lvl w:ilvl="4" w:tplc="04030003" w:tentative="1">
+      <w:start w:val="1"/>
+      <w:numFmt w:val="bullet"/>
+      <w:lvlText w:val="o"/>
+      <w:lvlJc w:val="left"/>
+      <w:pPr>
+        <w:ind w:left="3948" w:hanging="360"/>
+      </w:pPr>
+      <w:rPr>
+        <w:rFonts w:ascii="Courier New" w:hAnsi="Courier New" w:cs="Courier New" w:hint="default"/>
+      </w:rPr>
+    </w:lvl>
+    <w:lvl w:ilvl="5" w:tplc="04030005" w:tentative="1">
+      <w:start w:val="1"/>
+      <w:numFmt w:val="bullet"/>
+      <w:lvlText w:val=""/>
+      <w:lvlJc w:val="left"/>
+      <w:pPr>
+        <w:ind w:left="4668" w:hanging="360"/>
+      </w:pPr>
+      <w:rPr>
+        <w:rFonts w:ascii="Wingdings" w:hAnsi="Wingdings" w:hint="default"/>
+      </w:rPr>
+    </w:lvl>
+    <w:lvl w:ilvl="6" w:tplc="04030001" w:tentative="1">
+      <w:start w:val="1"/>
+      <w:numFmt w:val="bullet"/>
+      <w:lvlText w:val=""/>
+      <w:lvlJc w:val="left"/>
+      <w:pPr>
+        <w:ind w:left="5388" w:hanging="360"/>
+      </w:pPr>
+      <w:rPr>
+        <w:rFonts w:ascii="Symbol" w:hAnsi="Symbol" w:hint="default"/>
+      </w:rPr>
+    </w:lvl>
+    <w:lvl w:ilvl="7" w:tplc="04030003" w:tentative="1">
+      <w:start w:val="1"/>
+      <w:numFmt w:val="bullet"/>
+      <w:lvlText w:val="o"/>
+      <w:lvlJc w:val="left"/>
+      <w:pPr>
+        <w:ind w:left="6108" w:hanging="360"/>
+      </w:pPr>
+      <w:rPr>
+        <w:rFonts w:ascii="Courier New" w:hAnsi="Courier New" w:cs="Courier New" w:hint="default"/>
+      </w:rPr>
+    </w:lvl>
+    <w:lvl w:ilvl="8" w:tplc="04030005" w:tentative="1">
+      <w:start w:val="1"/>
+      <w:numFmt w:val="bullet"/>
+      <w:lvlText w:val=""/>
+      <w:lvlJc w:val="left"/>
+      <w:pPr>
+        <w:ind w:left="6828" w:hanging="360"/>
+      </w:pPr>
+      <w:rPr>
+        <w:rFonts w:ascii="Wingdings" w:hAnsi="Wingdings" w:hint="default"/>
+      </w:rPr>
+    </w:lvl>
+  </w:abstractNum>
+  <w:abstractNum w:abstractNumId="14" w15:restartNumberingAfterBreak="0">
+    <w:nsid w:val="75993D8A"/>
+    <w:multiLevelType w:val="hybridMultilevel"/>
+    <w:tmpl w:val="0CC4281C"/>
+    <w:lvl w:ilvl="0" w:tplc="04030001">
+      <w:start w:val="1"/>
+      <w:numFmt w:val="bullet"/>
+      <w:lvlText w:val=""/>
+      <w:lvlJc w:val="left"/>
+      <w:pPr>
+        <w:ind w:left="720" w:hanging="360"/>
+      </w:pPr>
+      <w:rPr>
+        <w:rFonts w:ascii="Symbol" w:hAnsi="Symbol" w:hint="default"/>
+      </w:rPr>
+    </w:lvl>
+    <w:lvl w:ilvl="1" w:tplc="04030003" w:tentative="1">
+      <w:start w:val="1"/>
+      <w:numFmt w:val="bullet"/>
+      <w:lvlText w:val="o"/>
+      <w:lvlJc w:val="left"/>
+      <w:pPr>
+        <w:ind w:left="1440" w:hanging="360"/>
+      </w:pPr>
+      <w:rPr>
+        <w:rFonts w:ascii="Courier New" w:hAnsi="Courier New" w:cs="Courier New" w:hint="default"/>
+      </w:rPr>
+    </w:lvl>
+    <w:lvl w:ilvl="2" w:tplc="04030005" w:tentative="1">
+      <w:start w:val="1"/>
+      <w:numFmt w:val="bullet"/>
+      <w:lvlText w:val=""/>
+      <w:lvlJc w:val="left"/>
+      <w:pPr>
+        <w:ind w:left="2160" w:hanging="360"/>
+      </w:pPr>
+      <w:rPr>
+        <w:rFonts w:ascii="Wingdings" w:hAnsi="Wingdings" w:hint="default"/>
+      </w:rPr>
+    </w:lvl>
+    <w:lvl w:ilvl="3" w:tplc="04030001" w:tentative="1">
+      <w:start w:val="1"/>
+      <w:numFmt w:val="bullet"/>
+      <w:lvlText w:val=""/>
+      <w:lvlJc w:val="left"/>
+      <w:pPr>
+        <w:ind w:left="2880" w:hanging="360"/>
+      </w:pPr>
+      <w:rPr>
+        <w:rFonts w:ascii="Symbol" w:hAnsi="Symbol" w:hint="default"/>
+      </w:rPr>
+    </w:lvl>
+    <w:lvl w:ilvl="4" w:tplc="04030003" w:tentative="1">
+      <w:start w:val="1"/>
+      <w:numFmt w:val="bullet"/>
+      <w:lvlText w:val="o"/>
+      <w:lvlJc w:val="left"/>
+      <w:pPr>
+        <w:ind w:left="3600" w:hanging="360"/>
+      </w:pPr>
+      <w:rPr>
+        <w:rFonts w:ascii="Courier New" w:hAnsi="Courier New" w:cs="Courier New" w:hint="default"/>
+      </w:rPr>
+    </w:lvl>
+    <w:lvl w:ilvl="5" w:tplc="04030005" w:tentative="1">
+      <w:start w:val="1"/>
+      <w:numFmt w:val="bullet"/>
+      <w:lvlText w:val=""/>
+      <w:lvlJc w:val="left"/>
+      <w:pPr>
+        <w:ind w:left="4320" w:hanging="360"/>
+      </w:pPr>
+      <w:rPr>
+        <w:rFonts w:ascii="Wingdings" w:hAnsi="Wingdings" w:hint="default"/>
+      </w:rPr>
+    </w:lvl>
+    <w:lvl w:ilvl="6" w:tplc="04030001" w:tentative="1">
+      <w:start w:val="1"/>
+      <w:numFmt w:val="bullet"/>
+      <w:lvlText w:val=""/>
+      <w:lvlJc w:val="left"/>
+      <w:pPr>
+        <w:ind w:left="5040" w:hanging="360"/>
+      </w:pPr>
+      <w:rPr>
+        <w:rFonts w:ascii="Symbol" w:hAnsi="Symbol" w:hint="default"/>
+      </w:rPr>
+    </w:lvl>
+    <w:lvl w:ilvl="7" w:tplc="04030003" w:tentative="1">
+      <w:start w:val="1"/>
+      <w:numFmt w:val="bullet"/>
+      <w:lvlText w:val="o"/>
+      <w:lvlJc w:val="left"/>
+      <w:pPr>
+        <w:ind w:left="5760" w:hanging="360"/>
+      </w:pPr>
+      <w:rPr>
+        <w:rFonts w:ascii="Courier New" w:hAnsi="Courier New" w:cs="Courier New" w:hint="default"/>
+      </w:rPr>
+    </w:lvl>
+    <w:lvl w:ilvl="8" w:tplc="04030005" w:tentative="1">
+      <w:start w:val="1"/>
+      <w:numFmt w:val="bullet"/>
+      <w:lvlText w:val=""/>
+      <w:lvlJc w:val="left"/>
+      <w:pPr>
+        <w:ind w:left="6480" w:hanging="360"/>
+      </w:pPr>
+      <w:rPr>
+        <w:rFonts w:ascii="Wingdings" w:hAnsi="Wingdings" w:hint="default"/>
+      </w:rPr>
+    </w:lvl>
+  </w:abstractNum>
+  <w:abstractNum w:abstractNumId="15" w15:restartNumberingAfterBreak="0">
+    <w:nsid w:val="7B1537A2"/>
+    <w:multiLevelType w:val="multilevel"/>
+    <w:tmpl w:val="DC5C685C"/>
+    <w:lvl w:ilvl="0">
+      <w:start w:val="1"/>
+      <w:numFmt w:val="bullet"/>
+      <w:lvlText w:val=""/>
+      <w:lvlJc w:val="left"/>
+      <w:pPr>
+        <w:tabs>
+          <w:tab w:val="num" w:pos="720"/>
+        </w:tabs>
+        <w:ind w:left="720" w:hanging="360"/>
+      </w:pPr>
+      <w:rPr>
+        <w:rFonts w:ascii="Symbol" w:hAnsi="Symbol" w:hint="default"/>
+        <w:sz w:val="20"/>
+      </w:rPr>
+    </w:lvl>
+    <w:lvl w:ilvl="1" w:tentative="1">
+      <w:start w:val="1"/>
+      <w:numFmt w:val="bullet"/>
+      <w:lvlText w:val=""/>
+      <w:lvlJc w:val="left"/>
+      <w:pPr>
+        <w:tabs>
+          <w:tab w:val="num" w:pos="1440"/>
+        </w:tabs>
+        <w:ind w:left="1440" w:hanging="360"/>
+      </w:pPr>
+      <w:rPr>
+        <w:rFonts w:ascii="Symbol" w:hAnsi="Symbol" w:hint="default"/>
+        <w:sz w:val="20"/>
+      </w:rPr>
+    </w:lvl>
+    <w:lvl w:ilvl="2" w:tentative="1">
+      <w:start w:val="1"/>
+      <w:numFmt w:val="bullet"/>
+      <w:lvlText w:val=""/>
+      <w:lvlJc w:val="left"/>
+      <w:pPr>
+        <w:tabs>
+          <w:tab w:val="num" w:pos="2160"/>
+        </w:tabs>
+        <w:ind w:left="2160" w:hanging="360"/>
+      </w:pPr>
+      <w:rPr>
+        <w:rFonts w:ascii="Symbol" w:hAnsi="Symbol" w:hint="default"/>
+        <w:sz w:val="20"/>
+      </w:rPr>
+    </w:lvl>
+    <w:lvl w:ilvl="3" w:tentative="1">
+      <w:start w:val="1"/>
+      <w:numFmt w:val="bullet"/>
+      <w:lvlText w:val=""/>
+      <w:lvlJc w:val="left"/>
+      <w:pPr>
+        <w:tabs>
+          <w:tab w:val="num" w:pos="2880"/>
+        </w:tabs>
+        <w:ind w:left="2880" w:hanging="360"/>
+      </w:pPr>
+      <w:rPr>
+        <w:rFonts w:ascii="Symbol" w:hAnsi="Symbol" w:hint="default"/>
+        <w:sz w:val="20"/>
+      </w:rPr>
+    </w:lvl>
+    <w:lvl w:ilvl="4" w:tentative="1">
+      <w:start w:val="1"/>
+      <w:numFmt w:val="bullet"/>
+      <w:lvlText w:val=""/>
+      <w:lvlJc w:val="left"/>
+      <w:pPr>
+        <w:tabs>
+          <w:tab w:val="num" w:pos="3600"/>
+        </w:tabs>
+        <w:ind w:left="3600" w:hanging="360"/>
+      </w:pPr>
+      <w:rPr>
+        <w:rFonts w:ascii="Symbol" w:hAnsi="Symbol" w:hint="default"/>
+        <w:sz w:val="20"/>
+      </w:rPr>
+    </w:lvl>
+    <w:lvl w:ilvl="5" w:tentative="1">
+      <w:start w:val="1"/>
+      <w:numFmt w:val="bullet"/>
+      <w:lvlText w:val=""/>
+      <w:lvlJc w:val="left"/>
+      <w:pPr>
+        <w:tabs>
+          <w:tab w:val="num" w:pos="4320"/>
+        </w:tabs>
+        <w:ind w:left="4320" w:hanging="360"/>
+      </w:pPr>
+      <w:rPr>
+        <w:rFonts w:ascii="Symbol" w:hAnsi="Symbol" w:hint="default"/>
+        <w:sz w:val="20"/>
+      </w:rPr>
+    </w:lvl>
+    <w:lvl w:ilvl="6" w:tentative="1">
+      <w:start w:val="1"/>
+      <w:numFmt w:val="bullet"/>
+      <w:lvlText w:val=""/>
+      <w:lvlJc w:val="left"/>
+      <w:pPr>
+        <w:tabs>
+          <w:tab w:val="num" w:pos="5040"/>
+        </w:tabs>
+        <w:ind w:left="5040" w:hanging="360"/>
+      </w:pPr>
+      <w:rPr>
+        <w:rFonts w:ascii="Symbol" w:hAnsi="Symbol" w:hint="default"/>
+        <w:sz w:val="20"/>
+      </w:rPr>
+    </w:lvl>
+    <w:lvl w:ilvl="7" w:tentative="1">
+      <w:start w:val="1"/>
+      <w:numFmt w:val="bullet"/>
+      <w:lvlText w:val=""/>
+      <w:lvlJc w:val="left"/>
+      <w:pPr>
+        <w:tabs>
+          <w:tab w:val="num" w:pos="5760"/>
+        </w:tabs>
+        <w:ind w:left="5760" w:hanging="360"/>
+      </w:pPr>
+      <w:rPr>
+        <w:rFonts w:ascii="Symbol" w:hAnsi="Symbol" w:hint="default"/>
+        <w:sz w:val="20"/>
+      </w:rPr>
+    </w:lvl>
+    <w:lvl w:ilvl="8" w:tentative="1">
+      <w:start w:val="1"/>
+      <w:numFmt w:val="bullet"/>
+      <w:lvlText w:val=""/>
+      <w:lvlJc w:val="left"/>
+      <w:pPr>
+        <w:tabs>
+          <w:tab w:val="num" w:pos="6480"/>
+        </w:tabs>
+        <w:ind w:left="6480" w:hanging="360"/>
+      </w:pPr>
+      <w:rPr>
+        <w:rFonts w:ascii="Symbol" w:hAnsi="Symbol" w:hint="default"/>
+        <w:sz w:val="20"/>
+      </w:rPr>
+    </w:lvl>
+  </w:abstractNum>
   <w:num w:numId="1" w16cid:durableId="666253105">
     <w:abstractNumId w:val="6"/>
   </w:num>
   <w:num w:numId="2" w16cid:durableId="316037862">
-    <w:abstractNumId w:val="11"/>
+    <w:abstractNumId w:val="15"/>
   </w:num>
   <w:num w:numId="3" w16cid:durableId="2114209081">
     <w:abstractNumId w:val="0"/>
@@ -16285,19 +18523,19 @@
     <w:abstractNumId w:val="5"/>
   </w:num>
   <w:num w:numId="5" w16cid:durableId="1411148705">
-    <w:abstractNumId w:val="9"/>
+    <w:abstractNumId w:val="12"/>
   </w:num>
   <w:num w:numId="6" w16cid:durableId="47382988">
-    <w:abstractNumId w:val="8"/>
+    <w:abstractNumId w:val="11"/>
   </w:num>
   <w:num w:numId="7" w16cid:durableId="672877497">
-    <w:abstractNumId w:val="7"/>
+    <w:abstractNumId w:val="9"/>
   </w:num>
   <w:num w:numId="8" w16cid:durableId="302348799">
     <w:abstractNumId w:val="3"/>
   </w:num>
   <w:num w:numId="9" w16cid:durableId="173227124">
-    <w:abstractNumId w:val="10"/>
+    <w:abstractNumId w:val="13"/>
   </w:num>
   <w:num w:numId="10" w16cid:durableId="419911235">
     <w:abstractNumId w:val="2"/>
@@ -16307,6 +18545,18 @@
   </w:num>
   <w:num w:numId="12" w16cid:durableId="1356730488">
     <w:abstractNumId w:val="4"/>
+  </w:num>
+  <w:num w:numId="13" w16cid:durableId="1295718636">
+    <w:abstractNumId w:val="10"/>
+  </w:num>
+  <w:num w:numId="14" w16cid:durableId="1215459246">
+    <w:abstractNumId w:val="7"/>
+  </w:num>
+  <w:num w:numId="15" w16cid:durableId="2017615582">
+    <w:abstractNumId w:val="8"/>
+  </w:num>
+  <w:num w:numId="16" w16cid:durableId="891304913">
+    <w:abstractNumId w:val="14"/>
   </w:num>
 </w:numbering>
 </file>
@@ -17268,6 +19518,22 @@
     <w:basedOn w:val="Fuentedeprrafopredeter"/>
     <w:rsid w:val="005D75E7"/>
   </w:style>
+  <w:style w:type="character" w:styleId="Hipervnculo">
+    <w:name w:val="Hyperlink"/>
+    <w:basedOn w:val="Fuentedeprrafopredeter"/>
+    <w:uiPriority w:val="99"/>
+    <w:unhideWhenUsed/>
+    <w:rsid w:val="00AC7240"/>
+    <w:rPr>
+      <w:color w:val="0000FF"/>
+      <w:u w:val="single"/>
+    </w:rPr>
+  </w:style>
+  <w:style w:type="character" w:customStyle="1" w:styleId="chakra-text1">
+    <w:name w:val="chakra-text1"/>
+    <w:basedOn w:val="Fuentedeprrafopredeter"/>
+    <w:rsid w:val="00AC7240"/>
+  </w:style>
 </w:styles>
 </file>
 

</xml_diff>